<commit_message>
INT-726 PR change - config changes in documentation
</commit_message>
<xml_diff>
--- a/fn_maas360/doc/MaaS360 Resilient Integrations User Guide.docx
+++ b/fn_maas360/doc/MaaS360 Resilient Integrations User Guide.docx
@@ -1,6 +1,6 @@
 
 <file path=word/document.xml><?xml version="1.0" encoding="utf-8"?>
-<w:document xmlns:wpc="http://schemas.microsoft.com/office/word/2010/wordprocessingCanvas" xmlns:cx="http://schemas.microsoft.com/office/drawing/2014/chartex" xmlns:cx1="http://schemas.microsoft.com/office/drawing/2015/9/8/chartex" xmlns:cx2="http://schemas.microsoft.com/office/drawing/2015/10/21/chartex" xmlns:cx3="http://schemas.microsoft.com/office/drawing/2016/5/9/chartex" xmlns:cx4="http://schemas.microsoft.com/office/drawing/2016/5/10/chartex" xmlns:cx5="http://schemas.microsoft.com/office/drawing/2016/5/11/chartex" xmlns:cx6="http://schemas.microsoft.com/office/drawing/2016/5/12/chartex" xmlns:cx7="http://schemas.microsoft.com/office/drawing/2016/5/13/chartex" xmlns:cx8="http://schemas.microsoft.com/office/drawing/2016/5/14/chartex" xmlns:mc="http://schemas.openxmlformats.org/markup-compatibility/2006" xmlns:aink="http://schemas.microsoft.com/office/drawing/2016/ink" xmlns:am3d="http://schemas.microsoft.com/office/drawing/2017/model3d" xmlns:o="urn:schemas-microsoft-com:office:office" xmlns:r="http://schemas.openxmlformats.org/officeDocument/2006/relationships" xmlns:m="http://schemas.openxmlformats.org/officeDocument/2006/math" xmlns:v="urn:schemas-microsoft-com:vml" xmlns:wp14="http://schemas.microsoft.com/office/word/2010/wordprocessingDrawing" xmlns:wp="http://schemas.openxmlformats.org/drawingml/2006/wordprocessingDrawing" xmlns:w10="urn:schemas-microsoft-com:office:word" xmlns:w="http://schemas.openxmlformats.org/wordprocessingml/2006/main" xmlns:w14="http://schemas.microsoft.com/office/word/2010/wordml" xmlns:w15="http://schemas.microsoft.com/office/word/2012/wordml" xmlns:w16cid="http://schemas.microsoft.com/office/word/2016/wordml/cid" xmlns:w16se="http://schemas.microsoft.com/office/word/2015/wordml/symex" xmlns:wpg="http://schemas.microsoft.com/office/word/2010/wordprocessingGroup" xmlns:wpi="http://schemas.microsoft.com/office/word/2010/wordprocessingInk" xmlns:wne="http://schemas.microsoft.com/office/word/2006/wordml" xmlns:wps="http://schemas.microsoft.com/office/word/2010/wordprocessingShape" mc:Ignorable="w14 w15 w16se w16cid wp14">
+<w:document xmlns:wpc="http://schemas.microsoft.com/office/word/2010/wordprocessingCanvas" xmlns:mc="http://schemas.openxmlformats.org/markup-compatibility/2006" xmlns:o="urn:schemas-microsoft-com:office:office" xmlns:r="http://schemas.openxmlformats.org/officeDocument/2006/relationships" xmlns:m="http://schemas.openxmlformats.org/officeDocument/2006/math" xmlns:v="urn:schemas-microsoft-com:vml" xmlns:wp14="http://schemas.microsoft.com/office/word/2010/wordprocessingDrawing" xmlns:wp="http://schemas.openxmlformats.org/drawingml/2006/wordprocessingDrawing" xmlns:w10="urn:schemas-microsoft-com:office:word" xmlns:w="http://schemas.openxmlformats.org/wordprocessingml/2006/main" xmlns:w14="http://schemas.microsoft.com/office/word/2010/wordml" xmlns:w15="http://schemas.microsoft.com/office/word/2012/wordml" xmlns:wpg="http://schemas.microsoft.com/office/word/2010/wordprocessingGroup" xmlns:wpi="http://schemas.microsoft.com/office/word/2010/wordprocessingInk" xmlns:wne="http://schemas.microsoft.com/office/word/2006/wordml" xmlns:wps="http://schemas.microsoft.com/office/word/2010/wordprocessingShape" mc:Ignorable="w14 w15 wp14">
   <w:body>
     <w:p>
       <w:pPr>
@@ -8,8 +8,6 @@
         <w:ind w:left="-1440"/>
       </w:pPr>
       <w:bookmarkStart w:id="0" w:name="_Toc266263768"/>
-      <w:bookmarkStart w:id="1" w:name="_GoBack"/>
-      <w:bookmarkEnd w:id="1"/>
       <w:r>
         <w:rPr>
           <w:noProof/>
@@ -289,8 +287,8 @@
           </mc:Choice>
           <mc:Fallback>
             <w:pict>
-              <v:group w14:anchorId="4F290147" id="Group 480" o:spid="_x0000_s1026" style="position:absolute;left:0;text-align:left;margin-left:470.8pt;margin-top:106.5pt;width:522pt;height:60.2pt;z-index:251661312;mso-position-horizontal:right;mso-position-horizontal-relative:margin;mso-width-relative:margin;mso-height-relative:margin" coordsize="59690,7645" o:gfxdata="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">
-                <v:roundrect id="AutoShape 3" o:spid="_x0000_s1027" style="position:absolute;width:59690;height:5461;visibility:visible;mso-wrap-style:square;v-text-anchor:top" arcsize="10923f" o:gfxdata="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" fillcolor="#73b632" stroked="f" strokecolor="#4a7ebb" strokeweight="1.5pt">
+              <v:group w14:anchorId="4F290147" id="Group 480" o:spid="_x0000_s1026" style="position:absolute;left:0;text-align:left;margin-left:470.8pt;margin-top:106.5pt;width:522pt;height:60.2pt;z-index:251661312;mso-position-horizontal:right;mso-position-horizontal-relative:margin;mso-width-relative:margin;mso-height-relative:margin" coordsize="59690,7645" o:gfxdata="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">
+                <v:roundrect id="AutoShape 3" o:spid="_x0000_s1027" style="position:absolute;width:59690;height:5461;visibility:visible;mso-wrap-style:square;v-text-anchor:top" arcsize="10923f" o:gfxdata="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" fillcolor="#73b632" stroked="f" strokecolor="#4a7ebb" strokeweight="1.5pt">
                   <v:shadow opacity="22938f" offset="0"/>
                   <v:textbox inset=",7.2pt,,7.2pt"/>
                 </v:roundrect>
@@ -298,7 +296,7 @@
                   <v:stroke joinstyle="miter"/>
                   <v:path gradientshapeok="t" o:connecttype="rect"/>
                 </v:shapetype>
-                <v:shape id="Text Box 5" o:spid="_x0000_s1028" type="#_x0000_t202" style="position:absolute;left:25248;top:2209;width:33705;height:5436;visibility:visible;mso-wrap-style:square;v-text-anchor:top" o:gfxdata="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" filled="f" stroked="f">
+                <v:shape id="Text Box 5" o:spid="_x0000_s1028" type="#_x0000_t202" style="position:absolute;left:25248;top:2209;width:33705;height:5436;visibility:visible;mso-wrap-style:square;v-text-anchor:top" o:gfxdata="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" filled="f" stroked="f">
                   <v:textbox inset="0,0,0,0">
                     <w:txbxContent>
                       <w:p>
@@ -469,7 +467,7 @@
           </mc:Choice>
           <mc:Fallback>
             <w:pict>
-              <v:shape w14:anchorId="6ABCC3D6" id="Text Box 4" o:spid="_x0000_s1029" type="#_x0000_t202" style="position:absolute;left:0;text-align:left;margin-left:5.45pt;margin-top:248.6pt;width:583.45pt;height:36.7pt;z-index:251657216;visibility:visible;mso-wrap-style:square;mso-width-percent:0;mso-height-percent:0;mso-wrap-distance-left:9pt;mso-wrap-distance-top:0;mso-wrap-distance-right:9pt;mso-wrap-distance-bottom:0;mso-position-horizontal:absolute;mso-position-horizontal-relative:page;mso-position-vertical:absolute;mso-position-vertical-relative:page;mso-width-percent:0;mso-height-percent:0;mso-width-relative:page;mso-height-relative:page;v-text-anchor:top" o:gfxdata="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" filled="f" stroked="f">
+              <v:shape w14:anchorId="6ABCC3D6" id="Text Box 4" o:spid="_x0000_s1029" type="#_x0000_t202" style="position:absolute;left:0;text-align:left;margin-left:5.45pt;margin-top:248.6pt;width:583.45pt;height:36.7pt;z-index:251657216;visibility:visible;mso-wrap-style:square;mso-width-percent:0;mso-height-percent:0;mso-wrap-distance-left:9pt;mso-wrap-distance-top:0;mso-wrap-distance-right:9pt;mso-wrap-distance-bottom:0;mso-position-horizontal:absolute;mso-position-horizontal-relative:page;mso-position-vertical:absolute;mso-position-vertical-relative:page;mso-width-percent:0;mso-height-percent:0;mso-width-relative:page;mso-height-relative:page;v-text-anchor:top" o:gfxdata="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" filled="f" stroked="f">
                 <v:textbox inset="0,0,0,0">
                   <w:txbxContent>
                     <w:p>
@@ -922,6 +920,12 @@
         <w:t>Table of Contents</w:t>
       </w:r>
     </w:p>
+    <w:bookmarkStart w:id="1" w:name="_Ref271622137"/>
+    <w:bookmarkStart w:id="2" w:name="_Toc266263769"/>
+    <w:bookmarkStart w:id="3" w:name="_Toc266274958"/>
+    <w:bookmarkStart w:id="4" w:name="_GoBack"/>
+    <w:bookmarkEnd w:id="0"/>
+    <w:bookmarkEnd w:id="4"/>
     <w:p>
       <w:pPr>
         <w:pStyle w:val="TOC1"/>
@@ -939,6 +943,7 @@
       <w:r>
         <w:rPr>
           <w:rFonts w:ascii="Times New Roman" w:hAnsi="Times New Roman"/>
+          <w:b w:val="0"/>
           <w:sz w:val="24"/>
         </w:rPr>
         <w:fldChar w:fldCharType="begin"/>
@@ -946,6 +951,7 @@
       <w:r>
         <w:rPr>
           <w:rFonts w:ascii="Times New Roman" w:hAnsi="Times New Roman"/>
+          <w:b w:val="0"/>
           <w:sz w:val="24"/>
         </w:rPr>
         <w:instrText xml:space="preserve"> TOC \h \z \t "Heading 1,1,Heading 2,2,Heading 3,3,HowTo,2,HowTo 3,3" </w:instrText>
@@ -953,11 +959,12 @@
       <w:r>
         <w:rPr>
           <w:rFonts w:ascii="Times New Roman" w:hAnsi="Times New Roman"/>
+          <w:b w:val="0"/>
           <w:sz w:val="24"/>
         </w:rPr>
         <w:fldChar w:fldCharType="separate"/>
       </w:r>
-      <w:hyperlink w:anchor="_Toc9952774" w:history="1">
+      <w:hyperlink w:anchor="_Toc11069945" w:history="1">
         <w:r>
           <w:rPr>
             <w:rStyle w:val="Hyperlink"/>
@@ -1001,7 +1008,7 @@
             <w:noProof/>
             <w:webHidden/>
           </w:rPr>
-          <w:instrText xml:space="preserve"> PAGEREF _Toc9952774 \h </w:instrText>
+          <w:instrText xml:space="preserve"> PAGEREF _Toc11069945 \h </w:instrText>
         </w:r>
         <w:r>
           <w:rPr>
@@ -1034,93 +1041,6 @@
     </w:p>
     <w:p>
       <w:pPr>
-        <w:pStyle w:val="TOC2"/>
-        <w:tabs>
-          <w:tab w:val="left" w:pos="960"/>
-        </w:tabs>
-        <w:rPr>
-          <w:rFonts w:asciiTheme="minorHAnsi" w:eastAsiaTheme="minorEastAsia" w:hAnsiTheme="minorHAnsi" w:cstheme="minorBidi"/>
-          <w:noProof/>
-          <w:sz w:val="22"/>
-          <w:szCs w:val="22"/>
-        </w:rPr>
-      </w:pPr>
-      <w:hyperlink w:anchor="_Toc9952775" w:history="1">
-        <w:r>
-          <w:rPr>
-            <w:rStyle w:val="Hyperlink"/>
-            <w:noProof/>
-          </w:rPr>
-          <w:t>1.1.</w:t>
-        </w:r>
-        <w:r>
-          <w:rPr>
-            <w:rFonts w:asciiTheme="minorHAnsi" w:eastAsiaTheme="minorEastAsia" w:hAnsiTheme="minorHAnsi" w:cstheme="minorBidi"/>
-            <w:noProof/>
-            <w:sz w:val="22"/>
-            <w:szCs w:val="22"/>
-          </w:rPr>
-          <w:tab/>
-        </w:r>
-        <w:r>
-          <w:rPr>
-            <w:rStyle w:val="Hyperlink"/>
-            <w:noProof/>
-          </w:rPr>
-          <w:t>Use cases</w:t>
-        </w:r>
-        <w:r>
-          <w:rPr>
-            <w:noProof/>
-            <w:webHidden/>
-          </w:rPr>
-          <w:tab/>
-        </w:r>
-        <w:r>
-          <w:rPr>
-            <w:noProof/>
-            <w:webHidden/>
-          </w:rPr>
-          <w:fldChar w:fldCharType="begin"/>
-        </w:r>
-        <w:r>
-          <w:rPr>
-            <w:noProof/>
-            <w:webHidden/>
-          </w:rPr>
-          <w:instrText xml:space="preserve"> PAGEREF _Toc9952775 \h </w:instrText>
-        </w:r>
-        <w:r>
-          <w:rPr>
-            <w:noProof/>
-            <w:webHidden/>
-          </w:rPr>
-        </w:r>
-        <w:r>
-          <w:rPr>
-            <w:noProof/>
-            <w:webHidden/>
-          </w:rPr>
-          <w:fldChar w:fldCharType="separate"/>
-        </w:r>
-        <w:r>
-          <w:rPr>
-            <w:noProof/>
-            <w:webHidden/>
-          </w:rPr>
-          <w:t>5</w:t>
-        </w:r>
-        <w:r>
-          <w:rPr>
-            <w:noProof/>
-            <w:webHidden/>
-          </w:rPr>
-          <w:fldChar w:fldCharType="end"/>
-        </w:r>
-      </w:hyperlink>
-    </w:p>
-    <w:p>
-      <w:pPr>
         <w:pStyle w:val="TOC1"/>
         <w:tabs>
           <w:tab w:val="left" w:pos="480"/>
@@ -1133,7 +1053,7 @@
           <w:szCs w:val="22"/>
         </w:rPr>
       </w:pPr>
-      <w:hyperlink w:anchor="_Toc9952776" w:history="1">
+      <w:hyperlink w:anchor="_Toc11069946" w:history="1">
         <w:r>
           <w:rPr>
             <w:rStyle w:val="Hyperlink"/>
@@ -1177,7 +1097,7 @@
             <w:noProof/>
             <w:webHidden/>
           </w:rPr>
-          <w:instrText xml:space="preserve"> PAGEREF _Toc9952776 \h </w:instrText>
+          <w:instrText xml:space="preserve"> PAGEREF _Toc11069946 \h </w:instrText>
         </w:r>
         <w:r>
           <w:rPr>
@@ -1222,7 +1142,7 @@
           <w:szCs w:val="22"/>
         </w:rPr>
       </w:pPr>
-      <w:hyperlink w:anchor="_Toc9952777" w:history="1">
+      <w:hyperlink w:anchor="_Toc11069947" w:history="1">
         <w:r>
           <w:rPr>
             <w:rStyle w:val="Hyperlink"/>
@@ -1266,7 +1186,7 @@
             <w:noProof/>
             <w:webHidden/>
           </w:rPr>
-          <w:instrText xml:space="preserve"> PAGEREF _Toc9952777 \h </w:instrText>
+          <w:instrText xml:space="preserve"> PAGEREF _Toc11069947 \h </w:instrText>
         </w:r>
         <w:r>
           <w:rPr>
@@ -1311,7 +1231,7 @@
           <w:szCs w:val="22"/>
         </w:rPr>
       </w:pPr>
-      <w:hyperlink w:anchor="_Toc9952778" w:history="1">
+      <w:hyperlink w:anchor="_Toc11069948" w:history="1">
         <w:r>
           <w:rPr>
             <w:rStyle w:val="Hyperlink"/>
@@ -1355,7 +1275,7 @@
             <w:noProof/>
             <w:webHidden/>
           </w:rPr>
-          <w:instrText xml:space="preserve"> PAGEREF _Toc9952778 \h </w:instrText>
+          <w:instrText xml:space="preserve"> PAGEREF _Toc11069948 \h </w:instrText>
         </w:r>
         <w:r>
           <w:rPr>
@@ -1400,7 +1320,7 @@
           <w:szCs w:val="22"/>
         </w:rPr>
       </w:pPr>
-      <w:hyperlink w:anchor="_Toc9952779" w:history="1">
+      <w:hyperlink w:anchor="_Toc11069949" w:history="1">
         <w:r>
           <w:rPr>
             <w:rStyle w:val="Hyperlink"/>
@@ -1444,7 +1364,7 @@
             <w:noProof/>
             <w:webHidden/>
           </w:rPr>
-          <w:instrText xml:space="preserve"> PAGEREF _Toc9952779 \h </w:instrText>
+          <w:instrText xml:space="preserve"> PAGEREF _Toc11069949 \h </w:instrText>
         </w:r>
         <w:r>
           <w:rPr>
@@ -1489,7 +1409,7 @@
           <w:szCs w:val="22"/>
         </w:rPr>
       </w:pPr>
-      <w:hyperlink w:anchor="_Toc9952780" w:history="1">
+      <w:hyperlink w:anchor="_Toc11069950" w:history="1">
         <w:r>
           <w:rPr>
             <w:rStyle w:val="Hyperlink"/>
@@ -1533,7 +1453,7 @@
             <w:noProof/>
             <w:webHidden/>
           </w:rPr>
-          <w:instrText xml:space="preserve"> PAGEREF _Toc9952780 \h </w:instrText>
+          <w:instrText xml:space="preserve"> PAGEREF _Toc11069950 \h </w:instrText>
         </w:r>
         <w:r>
           <w:rPr>
@@ -1578,7 +1498,7 @@
           <w:szCs w:val="22"/>
         </w:rPr>
       </w:pPr>
-      <w:hyperlink w:anchor="_Toc9952781" w:history="1">
+      <w:hyperlink w:anchor="_Toc11069951" w:history="1">
         <w:r>
           <w:rPr>
             <w:rStyle w:val="Hyperlink"/>
@@ -1622,7 +1542,7 @@
             <w:noProof/>
             <w:webHidden/>
           </w:rPr>
-          <w:instrText xml:space="preserve"> PAGEREF _Toc9952781 \h </w:instrText>
+          <w:instrText xml:space="preserve"> PAGEREF _Toc11069951 \h </w:instrText>
         </w:r>
         <w:r>
           <w:rPr>
@@ -1667,7 +1587,7 @@
           <w:szCs w:val="22"/>
         </w:rPr>
       </w:pPr>
-      <w:hyperlink w:anchor="_Toc9952782" w:history="1">
+      <w:hyperlink w:anchor="_Toc11069952" w:history="1">
         <w:r>
           <w:rPr>
             <w:rStyle w:val="Hyperlink"/>
@@ -1711,7 +1631,7 @@
             <w:noProof/>
             <w:webHidden/>
           </w:rPr>
-          <w:instrText xml:space="preserve"> PAGEREF _Toc9952782 \h </w:instrText>
+          <w:instrText xml:space="preserve"> PAGEREF _Toc11069952 \h </w:instrText>
         </w:r>
         <w:r>
           <w:rPr>
@@ -1756,12 +1676,11 @@
           <w:szCs w:val="22"/>
         </w:rPr>
       </w:pPr>
-      <w:hyperlink w:anchor="_Toc9952783" w:history="1">
+      <w:hyperlink w:anchor="_Toc11069953" w:history="1">
         <w:r>
           <w:rPr>
             <w:rStyle w:val="Hyperlink"/>
             <w:rFonts w:eastAsia="Arial"/>
-            <w:i/>
             <w:noProof/>
           </w:rPr>
           <w:t>9.</w:t>
@@ -1781,7 +1700,7 @@
             <w:rStyle w:val="Hyperlink"/>
             <w:noProof/>
           </w:rPr>
-          <w:t>MaaS360 Stop App Distribution function</w:t>
+          <w:t>MaaS360 Stop App Distribution function</w:t>
         </w:r>
         <w:r>
           <w:rPr>
@@ -1802,7 +1721,7 @@
             <w:noProof/>
             <w:webHidden/>
           </w:rPr>
-          <w:instrText xml:space="preserve"> PAGEREF _Toc9952783 \h </w:instrText>
+          <w:instrText xml:space="preserve"> PAGEREF _Toc11069953 \h </w:instrText>
         </w:r>
         <w:r>
           <w:rPr>
@@ -1847,12 +1766,11 @@
           <w:szCs w:val="22"/>
         </w:rPr>
       </w:pPr>
-      <w:hyperlink w:anchor="_Toc9952784" w:history="1">
+      <w:hyperlink w:anchor="_Toc11069954" w:history="1">
         <w:r>
           <w:rPr>
             <w:rStyle w:val="Hyperlink"/>
             <w:rFonts w:eastAsia="Arial"/>
-            <w:i/>
             <w:noProof/>
           </w:rPr>
           <w:t>10.</w:t>
@@ -1893,7 +1811,7 @@
             <w:noProof/>
             <w:webHidden/>
           </w:rPr>
-          <w:instrText xml:space="preserve"> PAGEREF _Toc9952784 \h </w:instrText>
+          <w:instrText xml:space="preserve"> PAGEREF _Toc11069954 \h </w:instrText>
         </w:r>
         <w:r>
           <w:rPr>
@@ -1940,22 +1858,23 @@
         </w:sectPr>
       </w:pPr>
       <w:r>
+        <w:rPr>
+          <w:rFonts w:ascii="Times New Roman" w:hAnsi="Times New Roman"/>
+          <w:b/>
+          <w:sz w:val="24"/>
+        </w:rPr>
         <w:fldChar w:fldCharType="end"/>
       </w:r>
-      <w:bookmarkStart w:id="2" w:name="_Ref271622137"/>
-      <w:bookmarkStart w:id="3" w:name="_Toc266263769"/>
-      <w:bookmarkStart w:id="4" w:name="_Toc266274958"/>
-      <w:bookmarkEnd w:id="0"/>
     </w:p>
     <w:p>
       <w:pPr>
         <w:pStyle w:val="Heading1"/>
         <w:pageBreakBefore/>
       </w:pPr>
-      <w:bookmarkStart w:id="5" w:name="_Toc9952774"/>
+      <w:bookmarkStart w:id="5" w:name="_Toc11069945"/>
+      <w:bookmarkEnd w:id="1"/>
       <w:bookmarkEnd w:id="2"/>
       <w:bookmarkEnd w:id="3"/>
-      <w:bookmarkEnd w:id="4"/>
       <w:r>
         <w:lastRenderedPageBreak/>
         <w:t>Overview</w:t>
@@ -2346,23 +2265,7 @@
           <w:rFonts w:cs="Arial"/>
           <w:szCs w:val="20"/>
         </w:rPr>
-        <w:t xml:space="preserve">This guide provides a description of the functions and components within the function package, any additional requirements, and a list of settings that need to be added to the Resilient Circuits </w:t>
-      </w:r>
-      <w:proofErr w:type="spellStart"/>
-      <w:r>
-        <w:rPr>
-          <w:rFonts w:cs="Arial"/>
-          <w:szCs w:val="20"/>
-        </w:rPr>
-        <w:t>app.config</w:t>
-      </w:r>
-      <w:proofErr w:type="spellEnd"/>
-      <w:r>
-        <w:rPr>
-          <w:rFonts w:cs="Arial"/>
-          <w:szCs w:val="20"/>
-        </w:rPr>
-        <w:t xml:space="preserve"> file.</w:t>
+        <w:t>This guide provides a description of the functions and components within the function package, any additional requirements, and a list of settings that need to be added to the Resilient Circuits app.config file.</w:t>
       </w:r>
     </w:p>
     <w:p>
@@ -2370,7 +2273,7 @@
         <w:pStyle w:val="Heading1"/>
         <w:pageBreakBefore/>
       </w:pPr>
-      <w:bookmarkStart w:id="6" w:name="_Toc9952776"/>
+      <w:bookmarkStart w:id="6" w:name="_Toc11069946"/>
       <w:r>
         <w:lastRenderedPageBreak/>
         <w:t>Installatio</w:t>
@@ -2495,15 +2398,7 @@
         <w:t xml:space="preserve">, </w:t>
       </w:r>
       <w:r>
-        <w:t xml:space="preserve">in the </w:t>
-      </w:r>
-      <w:proofErr w:type="spellStart"/>
-      <w:r>
-        <w:t>app.config</w:t>
-      </w:r>
-      <w:proofErr w:type="spellEnd"/>
-      <w:r>
-        <w:t xml:space="preserve"> file. You need to edit the following settings in that section.</w:t>
+        <w:t>in the app.config file. You need to edit the following settings in that section.</w:t>
       </w:r>
     </w:p>
     <w:bookmarkEnd w:id="7"/>
@@ -2616,17 +2511,6 @@
         <w:spacing w:after="0"/>
         <w:ind w:left="0"/>
       </w:pPr>
-      <w:r>
-        <w:t>maas360_auth_url=/auth-</w:t>
-      </w:r>
-      <w:proofErr w:type="spellStart"/>
-      <w:r>
-        <w:t>apis</w:t>
-      </w:r>
-      <w:proofErr w:type="spellEnd"/>
-      <w:r>
-        <w:t>/auth/1.0/authenticate/</w:t>
-      </w:r>
     </w:p>
     <w:p>
       <w:pPr>
@@ -2634,6 +2518,17 @@
         <w:spacing w:after="0"/>
         <w:ind w:left="0"/>
       </w:pPr>
+      <w:r>
+        <w:t xml:space="preserve"># Basic Search </w:t>
+      </w:r>
+      <w:proofErr w:type="spellStart"/>
+      <w:r>
+        <w:t>Fn</w:t>
+      </w:r>
+      <w:proofErr w:type="spellEnd"/>
+      <w:r>
+        <w:t xml:space="preserve"> settings</w:t>
+      </w:r>
     </w:p>
     <w:p>
       <w:pPr>
@@ -2642,15 +2537,7 @@
         <w:ind w:left="0"/>
       </w:pPr>
       <w:r>
-        <w:t xml:space="preserve"># Basic Search </w:t>
-      </w:r>
-      <w:proofErr w:type="spellStart"/>
-      <w:r>
-        <w:t>Fn</w:t>
-      </w:r>
-      <w:proofErr w:type="spellEnd"/>
-      <w:r>
-        <w:t xml:space="preserve"> settings</w:t>
+        <w:t># Limit number of devices returned at one time. Allowed page sizes: 25, 50, 100, 200, 250. Default value: 250</w:t>
       </w:r>
     </w:p>
     <w:p>
@@ -2660,7 +2547,7 @@
         <w:ind w:left="0"/>
       </w:pPr>
       <w:r>
-        <w:t>maas360_basic_search_url=/device-apis/devices/2.0/search/customer/</w:t>
+        <w:t>maas360_basic_search_page_size=25</w:t>
       </w:r>
     </w:p>
     <w:p>
@@ -2670,7 +2557,7 @@
         <w:ind w:left="0"/>
       </w:pPr>
       <w:r>
-        <w:t># Limit number of devices returned at one time. Allowed page sizes: 25, 50, 100, 200, 250. Default value: 250</w:t>
+        <w:t># Optional - Match 0 (Default) indicates Partial match for Device Name, Username, Phone Number. Match 1 indicates Exact match.</w:t>
       </w:r>
     </w:p>
     <w:p>
@@ -2680,7 +2567,7 @@
         <w:ind w:left="0"/>
       </w:pPr>
       <w:r>
-        <w:t>maas360_basic_search_page_size=25</w:t>
+        <w:t>#maas360_basic_search_match=0</w:t>
       </w:r>
     </w:p>
     <w:p>
@@ -2690,8 +2577,21 @@
         <w:ind w:left="0"/>
       </w:pPr>
       <w:r>
-        <w:t># Optional - Match 0 (Default) indicates Partial match for Device Name, Username, Phone Number. Match 1 indicates Exact match.</w:t>
-      </w:r>
+        <w:t xml:space="preserve"># Optional - Sort attribute. Possible values: </w:t>
+      </w:r>
+      <w:proofErr w:type="spellStart"/>
+      <w:r>
+        <w:t>lastReported</w:t>
+      </w:r>
+      <w:proofErr w:type="spellEnd"/>
+      <w:r>
+        <w:t xml:space="preserve"> (Default) or </w:t>
+      </w:r>
+      <w:proofErr w:type="spellStart"/>
+      <w:r>
+        <w:t>installedDate</w:t>
+      </w:r>
+      <w:proofErr w:type="spellEnd"/>
     </w:p>
     <w:p>
       <w:pPr>
@@ -2700,8 +2600,13 @@
         <w:ind w:left="0"/>
       </w:pPr>
       <w:r>
-        <w:t>#maas360_basic_search_match=0</w:t>
-      </w:r>
+        <w:t>#maas360_basic_search_sort_attribute=</w:t>
+      </w:r>
+      <w:proofErr w:type="spellStart"/>
+      <w:r>
+        <w:t>lastReported</w:t>
+      </w:r>
+      <w:proofErr w:type="spellEnd"/>
     </w:p>
     <w:p>
       <w:pPr>
@@ -2710,21 +2615,24 @@
         <w:ind w:left="0"/>
       </w:pPr>
       <w:r>
-        <w:t xml:space="preserve"># Optional - Sort attribute. Possible values: </w:t>
+        <w:t xml:space="preserve"># Optional - Sort Order. Possible values: </w:t>
       </w:r>
       <w:proofErr w:type="spellStart"/>
       <w:r>
-        <w:t>lastReported</w:t>
+        <w:t>asc</w:t>
       </w:r>
       <w:proofErr w:type="spellEnd"/>
       <w:r>
-        <w:t xml:space="preserve"> (Default) or </w:t>
+        <w:t xml:space="preserve"> or </w:t>
       </w:r>
       <w:proofErr w:type="spellStart"/>
       <w:r>
-        <w:t>installedDate</w:t>
+        <w:t>dsc</w:t>
       </w:r>
       <w:proofErr w:type="spellEnd"/>
+      <w:r>
+        <w:t xml:space="preserve"> (Default)</w:t>
+      </w:r>
     </w:p>
     <w:p>
       <w:pPr>
@@ -2733,11 +2641,11 @@
         <w:ind w:left="0"/>
       </w:pPr>
       <w:r>
-        <w:t>#maas360_basic_search_sort_attribute=</w:t>
+        <w:t>#maas360_basic_search_sort_order=</w:t>
       </w:r>
       <w:proofErr w:type="spellStart"/>
       <w:r>
-        <w:t>lastReported</w:t>
+        <w:t>dsc</w:t>
       </w:r>
       <w:proofErr w:type="spellEnd"/>
     </w:p>
@@ -2747,25 +2655,6 @@
         <w:spacing w:after="0"/>
         <w:ind w:left="0"/>
       </w:pPr>
-      <w:r>
-        <w:t xml:space="preserve"># Optional - Sort Order. Possible values: </w:t>
-      </w:r>
-      <w:proofErr w:type="spellStart"/>
-      <w:r>
-        <w:t>asc</w:t>
-      </w:r>
-      <w:proofErr w:type="spellEnd"/>
-      <w:r>
-        <w:t xml:space="preserve"> or </w:t>
-      </w:r>
-      <w:proofErr w:type="spellStart"/>
-      <w:r>
-        <w:t>dsc</w:t>
-      </w:r>
-      <w:proofErr w:type="spellEnd"/>
-      <w:r>
-        <w:t xml:space="preserve"> (Default)</w:t>
-      </w:r>
     </w:p>
     <w:p>
       <w:pPr>
@@ -2774,13 +2663,8 @@
         <w:ind w:left="0"/>
       </w:pPr>
       <w:r>
-        <w:t>#maas360_basic_search_sort_order=</w:t>
-      </w:r>
-      <w:proofErr w:type="spellStart"/>
-      <w:r>
-        <w:t>dsc</w:t>
-      </w:r>
-      <w:proofErr w:type="spellEnd"/>
+        <w:t># Wipe device settings</w:t>
+      </w:r>
     </w:p>
     <w:p>
       <w:pPr>
@@ -2788,6 +2672,9 @@
         <w:spacing w:after="0"/>
         <w:ind w:left="0"/>
       </w:pPr>
+      <w:r>
+        <w:t># Required - Whether to notify the administrator on successful device wipe. “yes” value enables this flag</w:t>
+      </w:r>
     </w:p>
     <w:p>
       <w:pPr>
@@ -2796,15 +2683,7 @@
         <w:ind w:left="0"/>
       </w:pPr>
       <w:r>
-        <w:t xml:space="preserve"># Action </w:t>
-      </w:r>
-      <w:proofErr w:type="spellStart"/>
-      <w:r>
-        <w:t>Fn</w:t>
-      </w:r>
-      <w:proofErr w:type="spellEnd"/>
-      <w:r>
-        <w:t xml:space="preserve"> settings</w:t>
+        <w:t>maas360_wipe_device_notify_me=Yes</w:t>
       </w:r>
     </w:p>
     <w:p>
@@ -2814,23 +2693,7 @@
         <w:ind w:left="0"/>
       </w:pPr>
       <w:r>
-        <w:t>maas360_locate_device_url=/device-</w:t>
-      </w:r>
-      <w:proofErr w:type="spellStart"/>
-      <w:r>
-        <w:t>apis</w:t>
-      </w:r>
-      <w:proofErr w:type="spellEnd"/>
-      <w:r>
-        <w:t>/devices/1.0/</w:t>
-      </w:r>
-      <w:proofErr w:type="spellStart"/>
-      <w:r>
-        <w:t>locateDevice</w:t>
-      </w:r>
-      <w:proofErr w:type="spellEnd"/>
-      <w:r>
-        <w:t>/</w:t>
+        <w:t># Required - Whether to notify the user on successful device wipe. “yes” value enables this flag.</w:t>
       </w:r>
     </w:p>
     <w:p>
@@ -2840,7 +2703,7 @@
         <w:ind w:left="0"/>
       </w:pPr>
       <w:r>
-        <w:t>maas360_get_software_installed_url=/device-apis/devices/1.0/softwareInstalled/</w:t>
+        <w:t>maas360_wipe_device_notify_user=No</w:t>
       </w:r>
     </w:p>
     <w:p>
@@ -2850,23 +2713,7 @@
         <w:ind w:left="0"/>
       </w:pPr>
       <w:r>
-        <w:t>maas360_lock_device_url=/device-</w:t>
-      </w:r>
-      <w:proofErr w:type="spellStart"/>
-      <w:r>
-        <w:t>apis</w:t>
-      </w:r>
-      <w:proofErr w:type="spellEnd"/>
-      <w:r>
-        <w:t>/devices/1.0/</w:t>
-      </w:r>
-      <w:proofErr w:type="spellStart"/>
-      <w:r>
-        <w:t>lockDevice</w:t>
-      </w:r>
-      <w:proofErr w:type="spellEnd"/>
-      <w:r>
-        <w:t>/</w:t>
+        <w:t># Required - Comma separated list of other email addresses to notify on successful device wipe</w:t>
       </w:r>
     </w:p>
     <w:p>
@@ -2876,249 +2723,16 @@
         <w:ind w:left="0"/>
       </w:pPr>
       <w:r>
-        <w:t>maas360_wipe_device_url=/device-</w:t>
-      </w:r>
-      <w:proofErr w:type="spellStart"/>
-      <w:r>
-        <w:t>apis</w:t>
-      </w:r>
-      <w:proofErr w:type="spellEnd"/>
-      <w:r>
-        <w:t>/devices/1.0/</w:t>
-      </w:r>
-      <w:proofErr w:type="spellStart"/>
-      <w:r>
-        <w:t>wipeDevice</w:t>
-      </w:r>
-      <w:proofErr w:type="spellEnd"/>
-      <w:r>
-        <w:t>/</w:t>
-      </w:r>
-    </w:p>
-    <w:p>
-      <w:pPr>
-        <w:pStyle w:val="code0"/>
-        <w:spacing w:after="0"/>
-        <w:ind w:left="0"/>
-      </w:pPr>
-      <w:r>
-        <w:t># Required - Whether to notify the administrator on successful device wipe. “yes” value enables this flag</w:t>
-      </w:r>
-    </w:p>
-    <w:p>
-      <w:pPr>
-        <w:pStyle w:val="code0"/>
-        <w:spacing w:after="0"/>
-        <w:ind w:left="0"/>
-      </w:pPr>
-      <w:r>
-        <w:t>maas360_wipe_device_notify_me=Yes</w:t>
-      </w:r>
-    </w:p>
-    <w:p>
-      <w:pPr>
-        <w:pStyle w:val="code0"/>
-        <w:spacing w:after="0"/>
-        <w:ind w:left="0"/>
-      </w:pPr>
-      <w:r>
-        <w:t># Required - Whether to notify the user on successful device wipe. “yes” value enables this flag.</w:t>
-      </w:r>
-    </w:p>
-    <w:p>
-      <w:pPr>
-        <w:pStyle w:val="code0"/>
-        <w:spacing w:after="0"/>
-        <w:ind w:left="0"/>
-      </w:pPr>
-      <w:r>
-        <w:t>maas360_wipe_device_notify_user=No</w:t>
-      </w:r>
-    </w:p>
-    <w:p>
-      <w:pPr>
-        <w:pStyle w:val="code0"/>
-        <w:spacing w:after="0"/>
-        <w:ind w:left="0"/>
-      </w:pPr>
-      <w:r>
-        <w:t># Required - Comma separated list of other email addresses to notify on successful device wipe</w:t>
-      </w:r>
-    </w:p>
-    <w:p>
-      <w:pPr>
-        <w:pStyle w:val="code0"/>
-        <w:spacing w:after="0"/>
-        <w:ind w:left="0"/>
-      </w:pPr>
-      <w:r>
         <w:t>maas360_wipe_device_notify_others=email1, email2</w:t>
       </w:r>
     </w:p>
     <w:p>
       <w:pPr>
-        <w:pStyle w:val="code0"/>
-        <w:spacing w:after="0"/>
-        <w:ind w:left="0"/>
-      </w:pPr>
-      <w:r>
-        <w:t>maas360_cancel_pending_wipe_url= /device-</w:t>
-      </w:r>
-      <w:proofErr w:type="spellStart"/>
-      <w:r>
-        <w:t>apis</w:t>
-      </w:r>
-      <w:proofErr w:type="spellEnd"/>
-      <w:r>
-        <w:t>/devices/1.0/</w:t>
-      </w:r>
-      <w:proofErr w:type="spellStart"/>
-      <w:r>
-        <w:t>cancelPendingWipe</w:t>
-      </w:r>
-      <w:proofErr w:type="spellEnd"/>
-      <w:r>
-        <w:t>/</w:t>
-      </w:r>
-    </w:p>
-    <w:p>
-      <w:pPr>
-        <w:pStyle w:val="code0"/>
-        <w:spacing w:after="0"/>
-        <w:ind w:left="0"/>
-      </w:pPr>
-    </w:p>
-    <w:p>
-      <w:pPr>
-        <w:pStyle w:val="code0"/>
-        <w:spacing w:after="0"/>
-        <w:ind w:left="0"/>
-      </w:pPr>
-      <w:r>
-        <w:t xml:space="preserve"># Stop App Distribution </w:t>
-      </w:r>
-      <w:proofErr w:type="spellStart"/>
-      <w:r>
-        <w:t>Fn</w:t>
-      </w:r>
-      <w:proofErr w:type="spellEnd"/>
-      <w:r>
-        <w:t xml:space="preserve"> settings</w:t>
-      </w:r>
-    </w:p>
-    <w:p>
-      <w:pPr>
-        <w:pStyle w:val="code0"/>
-        <w:spacing w:after="0"/>
-        <w:ind w:left="0"/>
-      </w:pPr>
-      <w:r>
-        <w:t>maas360_stop_app_distribution_url=/application-</w:t>
-      </w:r>
+        <w:pStyle w:val="Heading1"/>
+      </w:pPr>
+      <w:bookmarkStart w:id="8" w:name="_Toc11069947"/>
       <w:r>
         <w:lastRenderedPageBreak/>
-        <w:t>apis/applications/1.0/stopAppDistribution/</w:t>
-      </w:r>
-    </w:p>
-    <w:p>
-      <w:pPr>
-        <w:pStyle w:val="code0"/>
-        <w:spacing w:after="0"/>
-        <w:ind w:left="0"/>
-      </w:pPr>
-    </w:p>
-    <w:p>
-      <w:pPr>
-        <w:pStyle w:val="code0"/>
-        <w:spacing w:after="0"/>
-        <w:ind w:left="0"/>
-      </w:pPr>
-      <w:r>
-        <w:t xml:space="preserve"># Delete App </w:t>
-      </w:r>
-      <w:proofErr w:type="spellStart"/>
-      <w:r>
-        <w:t>Fn</w:t>
-      </w:r>
-      <w:proofErr w:type="spellEnd"/>
-      <w:r>
-        <w:t xml:space="preserve"> settings</w:t>
-      </w:r>
-    </w:p>
-    <w:p>
-      <w:pPr>
-        <w:pStyle w:val="code0"/>
-        <w:spacing w:after="0"/>
-        <w:ind w:left="0"/>
-      </w:pPr>
-      <w:r>
-        <w:t>maas360_delete_app_url=/application-apis/applications/1.0/deleteApp/</w:t>
-      </w:r>
-    </w:p>
-    <w:p>
-      <w:pPr>
-        <w:pStyle w:val="code0"/>
-        <w:spacing w:after="0"/>
-        <w:ind w:left="0"/>
-      </w:pPr>
-    </w:p>
-    <w:p>
-      <w:pPr>
-        <w:pStyle w:val="code0"/>
-        <w:spacing w:after="0"/>
-        <w:ind w:left="0"/>
-      </w:pPr>
-      <w:r>
-        <w:t xml:space="preserve"># Search Installed Apps </w:t>
-      </w:r>
-      <w:proofErr w:type="spellStart"/>
-      <w:r>
-        <w:t>Fn</w:t>
-      </w:r>
-      <w:proofErr w:type="spellEnd"/>
-      <w:r>
-        <w:t xml:space="preserve"> settings</w:t>
-      </w:r>
-    </w:p>
-    <w:p>
-      <w:pPr>
-        <w:pStyle w:val="code0"/>
-        <w:spacing w:after="0"/>
-        <w:ind w:left="0"/>
-      </w:pPr>
-      <w:r>
-        <w:t>maas360_search_installed_apps_url=/application-apis/installedApps/1.0/search/</w:t>
-      </w:r>
-    </w:p>
-    <w:p>
-      <w:pPr>
-        <w:pStyle w:val="code0"/>
-        <w:spacing w:after="0"/>
-        <w:ind w:left="0"/>
-      </w:pPr>
-      <w:r>
-        <w:t># Limit number of devices returned at one time. Allowed page sizes: 25, 50, 100, 200, 250. Default value: 50</w:t>
-      </w:r>
-    </w:p>
-    <w:p>
-      <w:pPr>
-        <w:pStyle w:val="code0"/>
-        <w:spacing w:after="0"/>
-        <w:ind w:left="0"/>
-      </w:pPr>
-      <w:r>
-        <w:t>maas360_search_installed_apps_page_size=50</w:t>
-      </w:r>
-      <w:r>
-        <w:br/>
-      </w:r>
-    </w:p>
-    <w:p>
-      <w:pPr>
-        <w:pStyle w:val="Heading1"/>
-      </w:pPr>
-      <w:bookmarkStart w:id="8" w:name="_Toc9952777"/>
-      <w:r>
         <w:t>Package contents</w:t>
       </w:r>
       <w:bookmarkEnd w:id="8"/>
@@ -3913,11 +3527,23 @@
     </w:p>
     <w:p>
       <w:pPr>
+        <w:rPr>
+          <w:rFonts w:ascii="Arial" w:hAnsi="Arial"/>
+          <w:sz w:val="20"/>
+        </w:rPr>
+      </w:pPr>
+      <w:bookmarkStart w:id="9" w:name="_Toc510253272"/>
+      <w:r>
+        <w:br w:type="page"/>
+      </w:r>
+    </w:p>
+    <w:p>
+      <w:pPr>
         <w:pStyle w:val="BodyText"/>
         <w:keepNext/>
       </w:pPr>
-      <w:bookmarkStart w:id="9" w:name="_Toc510253272"/>
-      <w:r>
+      <w:r>
+        <w:lastRenderedPageBreak/>
         <w:t xml:space="preserve">The package also requires that the following objects are created in the Resilient platform: </w:t>
       </w:r>
     </w:p>
@@ -4167,7 +3793,7 @@
       <w:pPr>
         <w:pStyle w:val="Heading1"/>
       </w:pPr>
-      <w:bookmarkStart w:id="10" w:name="_Toc9952778"/>
+      <w:bookmarkStart w:id="10" w:name="_Toc11069948"/>
       <w:r>
         <w:t xml:space="preserve">Custom </w:t>
       </w:r>
@@ -4193,6 +3819,13 @@
     <w:p>
       <w:pPr>
         <w:pStyle w:val="BodyText"/>
+        <w:rPr>
+          <w:rFonts w:cs="Arial"/>
+          <w:color w:val="294A9B"/>
+          <w:kern w:val="32"/>
+          <w:sz w:val="48"/>
+          <w:szCs w:val="32"/>
+        </w:rPr>
       </w:pPr>
       <w:r>
         <w:rPr>
@@ -4264,12 +3897,15 @@
           </wp:inline>
         </w:drawing>
       </w:r>
+      <w:r>
+        <w:br w:type="page"/>
+      </w:r>
     </w:p>
     <w:p>
       <w:pPr>
         <w:pStyle w:val="Heading1"/>
       </w:pPr>
-      <w:bookmarkStart w:id="11" w:name="_Toc9952779"/>
+      <w:bookmarkStart w:id="11" w:name="_Toc11069949"/>
       <w:r>
         <w:lastRenderedPageBreak/>
         <w:t>MaaS360 Basic Search</w:t>
@@ -4675,7 +4311,7 @@
       <w:pPr>
         <w:pStyle w:val="Heading1"/>
       </w:pPr>
-      <w:bookmarkStart w:id="12" w:name="_Toc9952780"/>
+      <w:bookmarkStart w:id="12" w:name="_Toc11069950"/>
       <w:r>
         <w:t>Create Artifact for Device ID</w:t>
       </w:r>
@@ -4846,13 +4482,11 @@
     <w:p>
       <w:pPr>
         <w:rPr>
-          <w:rStyle w:val="BodyTextChar"/>
+          <w:rFonts w:ascii="Arial" w:hAnsi="Arial"/>
+          <w:sz w:val="20"/>
         </w:rPr>
       </w:pPr>
       <w:r>
-        <w:rPr>
-          <w:rStyle w:val="BodyTextChar"/>
-        </w:rPr>
         <w:br w:type="page"/>
       </w:r>
     </w:p>
@@ -5034,7 +4668,7 @@
       <w:pPr>
         <w:pStyle w:val="Heading1"/>
       </w:pPr>
-      <w:bookmarkStart w:id="13" w:name="_Toc9952781"/>
+      <w:bookmarkStart w:id="13" w:name="_Toc11069951"/>
       <w:r>
         <w:lastRenderedPageBreak/>
         <w:t>MaaS360 Action</w:t>
@@ -5436,15 +5070,7 @@
         <w:t xml:space="preserve">. </w:t>
       </w:r>
       <w:r>
-        <w:t xml:space="preserve">When users </w:t>
-      </w:r>
-      <w:proofErr w:type="gramStart"/>
-      <w:r>
-        <w:t>invokes</w:t>
-      </w:r>
-      <w:proofErr w:type="gramEnd"/>
-      <w:r>
-        <w:t xml:space="preserve"> this rule</w:t>
+        <w:t>When users invokes this rule</w:t>
       </w:r>
       <w:r>
         <w:t>,</w:t>
@@ -5850,7 +5476,7 @@
       <w:pPr>
         <w:pStyle w:val="Heading1"/>
       </w:pPr>
-      <w:bookmarkStart w:id="14" w:name="_Toc9952782"/>
+      <w:bookmarkStart w:id="14" w:name="_Toc11069952"/>
       <w:r>
         <w:lastRenderedPageBreak/>
         <w:t xml:space="preserve">Create Artifact for </w:t>
@@ -6182,7 +5808,7 @@
           <w:color w:val="1F497D" w:themeColor="text2"/>
         </w:rPr>
       </w:pPr>
-      <w:bookmarkStart w:id="15" w:name="_Toc9952783"/>
+      <w:bookmarkStart w:id="15" w:name="_Toc11069953"/>
       <w:r>
         <w:lastRenderedPageBreak/>
         <w:t xml:space="preserve">MaaS360 </w:t>
@@ -6576,12 +6202,13 @@
     <w:p>
       <w:pPr>
         <w:pStyle w:val="Heading1"/>
+        <w:ind w:left="0" w:hanging="720"/>
         <w:rPr>
           <w:rFonts w:eastAsia="Arial"/>
           <w:color w:val="1F497D" w:themeColor="text2"/>
         </w:rPr>
       </w:pPr>
-      <w:bookmarkStart w:id="16" w:name="_Toc9952784"/>
+      <w:bookmarkStart w:id="16" w:name="_Toc11069954"/>
       <w:r>
         <w:lastRenderedPageBreak/>
         <w:t>Delete App function</w:t>
@@ -6925,7 +6552,7 @@
 </file>
 
 <file path=word/endnotes.xml><?xml version="1.0" encoding="utf-8"?>
-<w:endnotes xmlns:wpc="http://schemas.microsoft.com/office/word/2010/wordprocessingCanvas" xmlns:cx="http://schemas.microsoft.com/office/drawing/2014/chartex" xmlns:cx1="http://schemas.microsoft.com/office/drawing/2015/9/8/chartex" xmlns:cx2="http://schemas.microsoft.com/office/drawing/2015/10/21/chartex" xmlns:cx3="http://schemas.microsoft.com/office/drawing/2016/5/9/chartex" xmlns:cx4="http://schemas.microsoft.com/office/drawing/2016/5/10/chartex" xmlns:cx5="http://schemas.microsoft.com/office/drawing/2016/5/11/chartex" xmlns:cx6="http://schemas.microsoft.com/office/drawing/2016/5/12/chartex" xmlns:cx7="http://schemas.microsoft.com/office/drawing/2016/5/13/chartex" xmlns:cx8="http://schemas.microsoft.com/office/drawing/2016/5/14/chartex" xmlns:mc="http://schemas.openxmlformats.org/markup-compatibility/2006" xmlns:aink="http://schemas.microsoft.com/office/drawing/2016/ink" xmlns:am3d="http://schemas.microsoft.com/office/drawing/2017/model3d" xmlns:o="urn:schemas-microsoft-com:office:office" xmlns:r="http://schemas.openxmlformats.org/officeDocument/2006/relationships" xmlns:m="http://schemas.openxmlformats.org/officeDocument/2006/math" xmlns:v="urn:schemas-microsoft-com:vml" xmlns:wp14="http://schemas.microsoft.com/office/word/2010/wordprocessingDrawing" xmlns:wp="http://schemas.openxmlformats.org/drawingml/2006/wordprocessingDrawing" xmlns:w10="urn:schemas-microsoft-com:office:word" xmlns:w="http://schemas.openxmlformats.org/wordprocessingml/2006/main" xmlns:w14="http://schemas.microsoft.com/office/word/2010/wordml" xmlns:w15="http://schemas.microsoft.com/office/word/2012/wordml" xmlns:w16cid="http://schemas.microsoft.com/office/word/2016/wordml/cid" xmlns:w16se="http://schemas.microsoft.com/office/word/2015/wordml/symex" xmlns:wpg="http://schemas.microsoft.com/office/word/2010/wordprocessingGroup" xmlns:wpi="http://schemas.microsoft.com/office/word/2010/wordprocessingInk" xmlns:wne="http://schemas.microsoft.com/office/word/2006/wordml" xmlns:wps="http://schemas.microsoft.com/office/word/2010/wordprocessingShape" mc:Ignorable="w14 w15 w16se w16cid wp14">
+<w:endnotes xmlns:wpc="http://schemas.microsoft.com/office/word/2010/wordprocessingCanvas" xmlns:mc="http://schemas.openxmlformats.org/markup-compatibility/2006" xmlns:o="urn:schemas-microsoft-com:office:office" xmlns:r="http://schemas.openxmlformats.org/officeDocument/2006/relationships" xmlns:m="http://schemas.openxmlformats.org/officeDocument/2006/math" xmlns:v="urn:schemas-microsoft-com:vml" xmlns:wp14="http://schemas.microsoft.com/office/word/2010/wordprocessingDrawing" xmlns:wp="http://schemas.openxmlformats.org/drawingml/2006/wordprocessingDrawing" xmlns:w10="urn:schemas-microsoft-com:office:word" xmlns:w="http://schemas.openxmlformats.org/wordprocessingml/2006/main" xmlns:w14="http://schemas.microsoft.com/office/word/2010/wordml" xmlns:w15="http://schemas.microsoft.com/office/word/2012/wordml" xmlns:wpg="http://schemas.microsoft.com/office/word/2010/wordprocessingGroup" xmlns:wpi="http://schemas.microsoft.com/office/word/2010/wordprocessingInk" xmlns:wne="http://schemas.microsoft.com/office/word/2006/wordml" xmlns:wps="http://schemas.microsoft.com/office/word/2010/wordprocessingShape" mc:Ignorable="w14 w15 wp14">
   <w:endnote w:type="separator" w:id="-1">
     <w:p>
       <w:r>
@@ -6944,7 +6571,7 @@
 </file>
 
 <file path=word/footer1.xml><?xml version="1.0" encoding="utf-8"?>
-<w:ftr xmlns:wpc="http://schemas.microsoft.com/office/word/2010/wordprocessingCanvas" xmlns:cx="http://schemas.microsoft.com/office/drawing/2014/chartex" xmlns:cx1="http://schemas.microsoft.com/office/drawing/2015/9/8/chartex" xmlns:cx2="http://schemas.microsoft.com/office/drawing/2015/10/21/chartex" xmlns:cx3="http://schemas.microsoft.com/office/drawing/2016/5/9/chartex" xmlns:cx4="http://schemas.microsoft.com/office/drawing/2016/5/10/chartex" xmlns:cx5="http://schemas.microsoft.com/office/drawing/2016/5/11/chartex" xmlns:cx6="http://schemas.microsoft.com/office/drawing/2016/5/12/chartex" xmlns:cx7="http://schemas.microsoft.com/office/drawing/2016/5/13/chartex" xmlns:cx8="http://schemas.microsoft.com/office/drawing/2016/5/14/chartex" xmlns:mc="http://schemas.openxmlformats.org/markup-compatibility/2006" xmlns:aink="http://schemas.microsoft.com/office/drawing/2016/ink" xmlns:am3d="http://schemas.microsoft.com/office/drawing/2017/model3d" xmlns:o="urn:schemas-microsoft-com:office:office" xmlns:r="http://schemas.openxmlformats.org/officeDocument/2006/relationships" xmlns:m="http://schemas.openxmlformats.org/officeDocument/2006/math" xmlns:v="urn:schemas-microsoft-com:vml" xmlns:wp14="http://schemas.microsoft.com/office/word/2010/wordprocessingDrawing" xmlns:wp="http://schemas.openxmlformats.org/drawingml/2006/wordprocessingDrawing" xmlns:w10="urn:schemas-microsoft-com:office:word" xmlns:w="http://schemas.openxmlformats.org/wordprocessingml/2006/main" xmlns:w14="http://schemas.microsoft.com/office/word/2010/wordml" xmlns:w15="http://schemas.microsoft.com/office/word/2012/wordml" xmlns:w16cid="http://schemas.microsoft.com/office/word/2016/wordml/cid" xmlns:w16se="http://schemas.microsoft.com/office/word/2015/wordml/symex" xmlns:wpg="http://schemas.microsoft.com/office/word/2010/wordprocessingGroup" xmlns:wpi="http://schemas.microsoft.com/office/word/2010/wordprocessingInk" xmlns:wne="http://schemas.microsoft.com/office/word/2006/wordml" xmlns:wps="http://schemas.microsoft.com/office/word/2010/wordprocessingShape" mc:Ignorable="w14 w15 w16se w16cid wp14">
+<w:ftr xmlns:wpc="http://schemas.microsoft.com/office/word/2010/wordprocessingCanvas" xmlns:mc="http://schemas.openxmlformats.org/markup-compatibility/2006" xmlns:o="urn:schemas-microsoft-com:office:office" xmlns:r="http://schemas.openxmlformats.org/officeDocument/2006/relationships" xmlns:m="http://schemas.openxmlformats.org/officeDocument/2006/math" xmlns:v="urn:schemas-microsoft-com:vml" xmlns:wp14="http://schemas.microsoft.com/office/word/2010/wordprocessingDrawing" xmlns:wp="http://schemas.openxmlformats.org/drawingml/2006/wordprocessingDrawing" xmlns:w10="urn:schemas-microsoft-com:office:word" xmlns:w="http://schemas.openxmlformats.org/wordprocessingml/2006/main" xmlns:w14="http://schemas.microsoft.com/office/word/2010/wordml" xmlns:w15="http://schemas.microsoft.com/office/word/2012/wordml" xmlns:wpg="http://schemas.microsoft.com/office/word/2010/wordprocessingGroup" xmlns:wpi="http://schemas.microsoft.com/office/word/2010/wordprocessingInk" xmlns:wne="http://schemas.microsoft.com/office/word/2006/wordml" xmlns:wps="http://schemas.microsoft.com/office/word/2010/wordprocessingShape" mc:Ignorable="w14 w15 wp14">
   <w:p>
     <w:pPr>
       <w:pStyle w:val="Footer"/>
@@ -7010,7 +6637,7 @@
 </file>
 
 <file path=word/footer2.xml><?xml version="1.0" encoding="utf-8"?>
-<w:ftr xmlns:wpc="http://schemas.microsoft.com/office/word/2010/wordprocessingCanvas" xmlns:cx="http://schemas.microsoft.com/office/drawing/2014/chartex" xmlns:cx1="http://schemas.microsoft.com/office/drawing/2015/9/8/chartex" xmlns:cx2="http://schemas.microsoft.com/office/drawing/2015/10/21/chartex" xmlns:cx3="http://schemas.microsoft.com/office/drawing/2016/5/9/chartex" xmlns:cx4="http://schemas.microsoft.com/office/drawing/2016/5/10/chartex" xmlns:cx5="http://schemas.microsoft.com/office/drawing/2016/5/11/chartex" xmlns:cx6="http://schemas.microsoft.com/office/drawing/2016/5/12/chartex" xmlns:cx7="http://schemas.microsoft.com/office/drawing/2016/5/13/chartex" xmlns:cx8="http://schemas.microsoft.com/office/drawing/2016/5/14/chartex" xmlns:mc="http://schemas.openxmlformats.org/markup-compatibility/2006" xmlns:aink="http://schemas.microsoft.com/office/drawing/2016/ink" xmlns:am3d="http://schemas.microsoft.com/office/drawing/2017/model3d" xmlns:o="urn:schemas-microsoft-com:office:office" xmlns:r="http://schemas.openxmlformats.org/officeDocument/2006/relationships" xmlns:m="http://schemas.openxmlformats.org/officeDocument/2006/math" xmlns:v="urn:schemas-microsoft-com:vml" xmlns:wp14="http://schemas.microsoft.com/office/word/2010/wordprocessingDrawing" xmlns:wp="http://schemas.openxmlformats.org/drawingml/2006/wordprocessingDrawing" xmlns:w10="urn:schemas-microsoft-com:office:word" xmlns:w="http://schemas.openxmlformats.org/wordprocessingml/2006/main" xmlns:w14="http://schemas.microsoft.com/office/word/2010/wordml" xmlns:w15="http://schemas.microsoft.com/office/word/2012/wordml" xmlns:w16cid="http://schemas.microsoft.com/office/word/2016/wordml/cid" xmlns:w16se="http://schemas.microsoft.com/office/word/2015/wordml/symex" xmlns:wpg="http://schemas.microsoft.com/office/word/2010/wordprocessingGroup" xmlns:wpi="http://schemas.microsoft.com/office/word/2010/wordprocessingInk" xmlns:wne="http://schemas.microsoft.com/office/word/2006/wordml" xmlns:wps="http://schemas.microsoft.com/office/word/2010/wordprocessingShape" mc:Ignorable="w14 w15 w16se w16cid wp14">
+<w:ftr xmlns:wpc="http://schemas.microsoft.com/office/word/2010/wordprocessingCanvas" xmlns:mc="http://schemas.openxmlformats.org/markup-compatibility/2006" xmlns:o="urn:schemas-microsoft-com:office:office" xmlns:r="http://schemas.openxmlformats.org/officeDocument/2006/relationships" xmlns:m="http://schemas.openxmlformats.org/officeDocument/2006/math" xmlns:v="urn:schemas-microsoft-com:vml" xmlns:wp14="http://schemas.microsoft.com/office/word/2010/wordprocessingDrawing" xmlns:wp="http://schemas.openxmlformats.org/drawingml/2006/wordprocessingDrawing" xmlns:w10="urn:schemas-microsoft-com:office:word" xmlns:w="http://schemas.openxmlformats.org/wordprocessingml/2006/main" xmlns:w14="http://schemas.microsoft.com/office/word/2010/wordml" xmlns:w15="http://schemas.microsoft.com/office/word/2012/wordml" xmlns:wpg="http://schemas.microsoft.com/office/word/2010/wordprocessingGroup" xmlns:wpi="http://schemas.microsoft.com/office/word/2010/wordprocessingInk" xmlns:wne="http://schemas.microsoft.com/office/word/2006/wordml" xmlns:wps="http://schemas.microsoft.com/office/word/2010/wordprocessingShape" mc:Ignorable="w14 w15 wp14">
   <w:p>
     <w:pPr>
       <w:pStyle w:val="Footer"/>
@@ -7020,7 +6647,7 @@
 </file>
 
 <file path=word/footnotes.xml><?xml version="1.0" encoding="utf-8"?>
-<w:footnotes xmlns:wpc="http://schemas.microsoft.com/office/word/2010/wordprocessingCanvas" xmlns:cx="http://schemas.microsoft.com/office/drawing/2014/chartex" xmlns:cx1="http://schemas.microsoft.com/office/drawing/2015/9/8/chartex" xmlns:cx2="http://schemas.microsoft.com/office/drawing/2015/10/21/chartex" xmlns:cx3="http://schemas.microsoft.com/office/drawing/2016/5/9/chartex" xmlns:cx4="http://schemas.microsoft.com/office/drawing/2016/5/10/chartex" xmlns:cx5="http://schemas.microsoft.com/office/drawing/2016/5/11/chartex" xmlns:cx6="http://schemas.microsoft.com/office/drawing/2016/5/12/chartex" xmlns:cx7="http://schemas.microsoft.com/office/drawing/2016/5/13/chartex" xmlns:cx8="http://schemas.microsoft.com/office/drawing/2016/5/14/chartex" xmlns:mc="http://schemas.openxmlformats.org/markup-compatibility/2006" xmlns:aink="http://schemas.microsoft.com/office/drawing/2016/ink" xmlns:am3d="http://schemas.microsoft.com/office/drawing/2017/model3d" xmlns:o="urn:schemas-microsoft-com:office:office" xmlns:r="http://schemas.openxmlformats.org/officeDocument/2006/relationships" xmlns:m="http://schemas.openxmlformats.org/officeDocument/2006/math" xmlns:v="urn:schemas-microsoft-com:vml" xmlns:wp14="http://schemas.microsoft.com/office/word/2010/wordprocessingDrawing" xmlns:wp="http://schemas.openxmlformats.org/drawingml/2006/wordprocessingDrawing" xmlns:w10="urn:schemas-microsoft-com:office:word" xmlns:w="http://schemas.openxmlformats.org/wordprocessingml/2006/main" xmlns:w14="http://schemas.microsoft.com/office/word/2010/wordml" xmlns:w15="http://schemas.microsoft.com/office/word/2012/wordml" xmlns:w16cid="http://schemas.microsoft.com/office/word/2016/wordml/cid" xmlns:w16se="http://schemas.microsoft.com/office/word/2015/wordml/symex" xmlns:wpg="http://schemas.microsoft.com/office/word/2010/wordprocessingGroup" xmlns:wpi="http://schemas.microsoft.com/office/word/2010/wordprocessingInk" xmlns:wne="http://schemas.microsoft.com/office/word/2006/wordml" xmlns:wps="http://schemas.microsoft.com/office/word/2010/wordprocessingShape" mc:Ignorable="w14 w15 w16se w16cid wp14">
+<w:footnotes xmlns:wpc="http://schemas.microsoft.com/office/word/2010/wordprocessingCanvas" xmlns:mc="http://schemas.openxmlformats.org/markup-compatibility/2006" xmlns:o="urn:schemas-microsoft-com:office:office" xmlns:r="http://schemas.openxmlformats.org/officeDocument/2006/relationships" xmlns:m="http://schemas.openxmlformats.org/officeDocument/2006/math" xmlns:v="urn:schemas-microsoft-com:vml" xmlns:wp14="http://schemas.microsoft.com/office/word/2010/wordprocessingDrawing" xmlns:wp="http://schemas.openxmlformats.org/drawingml/2006/wordprocessingDrawing" xmlns:w10="urn:schemas-microsoft-com:office:word" xmlns:w="http://schemas.openxmlformats.org/wordprocessingml/2006/main" xmlns:w14="http://schemas.microsoft.com/office/word/2010/wordml" xmlns:w15="http://schemas.microsoft.com/office/word/2012/wordml" xmlns:wpg="http://schemas.microsoft.com/office/word/2010/wordprocessingGroup" xmlns:wpi="http://schemas.microsoft.com/office/word/2010/wordprocessingInk" xmlns:wne="http://schemas.microsoft.com/office/word/2006/wordml" xmlns:wps="http://schemas.microsoft.com/office/word/2010/wordprocessingShape" mc:Ignorable="w14 w15 wp14">
   <w:footnote w:type="separator" w:id="-1">
     <w:p>
       <w:r>
@@ -7039,7 +6666,7 @@
 </file>
 
 <file path=word/header1.xml><?xml version="1.0" encoding="utf-8"?>
-<w:hdr xmlns:wpc="http://schemas.microsoft.com/office/word/2010/wordprocessingCanvas" xmlns:cx="http://schemas.microsoft.com/office/drawing/2014/chartex" xmlns:cx1="http://schemas.microsoft.com/office/drawing/2015/9/8/chartex" xmlns:cx2="http://schemas.microsoft.com/office/drawing/2015/10/21/chartex" xmlns:cx3="http://schemas.microsoft.com/office/drawing/2016/5/9/chartex" xmlns:cx4="http://schemas.microsoft.com/office/drawing/2016/5/10/chartex" xmlns:cx5="http://schemas.microsoft.com/office/drawing/2016/5/11/chartex" xmlns:cx6="http://schemas.microsoft.com/office/drawing/2016/5/12/chartex" xmlns:cx7="http://schemas.microsoft.com/office/drawing/2016/5/13/chartex" xmlns:cx8="http://schemas.microsoft.com/office/drawing/2016/5/14/chartex" xmlns:mc="http://schemas.openxmlformats.org/markup-compatibility/2006" xmlns:aink="http://schemas.microsoft.com/office/drawing/2016/ink" xmlns:am3d="http://schemas.microsoft.com/office/drawing/2017/model3d" xmlns:o="urn:schemas-microsoft-com:office:office" xmlns:r="http://schemas.openxmlformats.org/officeDocument/2006/relationships" xmlns:m="http://schemas.openxmlformats.org/officeDocument/2006/math" xmlns:v="urn:schemas-microsoft-com:vml" xmlns:wp14="http://schemas.microsoft.com/office/word/2010/wordprocessingDrawing" xmlns:wp="http://schemas.openxmlformats.org/drawingml/2006/wordprocessingDrawing" xmlns:w10="urn:schemas-microsoft-com:office:word" xmlns:w="http://schemas.openxmlformats.org/wordprocessingml/2006/main" xmlns:w14="http://schemas.microsoft.com/office/word/2010/wordml" xmlns:w15="http://schemas.microsoft.com/office/word/2012/wordml" xmlns:w16cid="http://schemas.microsoft.com/office/word/2016/wordml/cid" xmlns:w16se="http://schemas.microsoft.com/office/word/2015/wordml/symex" xmlns:wpg="http://schemas.microsoft.com/office/word/2010/wordprocessingGroup" xmlns:wpi="http://schemas.microsoft.com/office/word/2010/wordprocessingInk" xmlns:wne="http://schemas.microsoft.com/office/word/2006/wordml" xmlns:wps="http://schemas.microsoft.com/office/word/2010/wordprocessingShape" mc:Ignorable="w14 w15 w16se w16cid wp14">
+<w:hdr xmlns:wpc="http://schemas.microsoft.com/office/word/2010/wordprocessingCanvas" xmlns:mc="http://schemas.openxmlformats.org/markup-compatibility/2006" xmlns:o="urn:schemas-microsoft-com:office:office" xmlns:r="http://schemas.openxmlformats.org/officeDocument/2006/relationships" xmlns:m="http://schemas.openxmlformats.org/officeDocument/2006/math" xmlns:v="urn:schemas-microsoft-com:vml" xmlns:wp14="http://schemas.microsoft.com/office/word/2010/wordprocessingDrawing" xmlns:wp="http://schemas.openxmlformats.org/drawingml/2006/wordprocessingDrawing" xmlns:w10="urn:schemas-microsoft-com:office:word" xmlns:w="http://schemas.openxmlformats.org/wordprocessingml/2006/main" xmlns:w14="http://schemas.microsoft.com/office/word/2010/wordml" xmlns:w15="http://schemas.microsoft.com/office/word/2012/wordml" xmlns:wpg="http://schemas.microsoft.com/office/word/2010/wordprocessingGroup" xmlns:wpi="http://schemas.microsoft.com/office/word/2010/wordprocessingInk" xmlns:wne="http://schemas.microsoft.com/office/word/2006/wordml" xmlns:wps="http://schemas.microsoft.com/office/word/2010/wordprocessingShape" mc:Ignorable="w14 w15 wp14">
   <w:p>
     <w:pPr>
       <w:pStyle w:val="Header"/>
@@ -7070,7 +6697,7 @@
 </file>
 
 <file path=word/numbering.xml><?xml version="1.0" encoding="utf-8"?>
-<w:numbering xmlns:wpc="http://schemas.microsoft.com/office/word/2010/wordprocessingCanvas" xmlns:cx="http://schemas.microsoft.com/office/drawing/2014/chartex" xmlns:cx1="http://schemas.microsoft.com/office/drawing/2015/9/8/chartex" xmlns:cx2="http://schemas.microsoft.com/office/drawing/2015/10/21/chartex" xmlns:cx3="http://schemas.microsoft.com/office/drawing/2016/5/9/chartex" xmlns:cx4="http://schemas.microsoft.com/office/drawing/2016/5/10/chartex" xmlns:cx5="http://schemas.microsoft.com/office/drawing/2016/5/11/chartex" xmlns:cx6="http://schemas.microsoft.com/office/drawing/2016/5/12/chartex" xmlns:cx7="http://schemas.microsoft.com/office/drawing/2016/5/13/chartex" xmlns:cx8="http://schemas.microsoft.com/office/drawing/2016/5/14/chartex" xmlns:mc="http://schemas.openxmlformats.org/markup-compatibility/2006" xmlns:aink="http://schemas.microsoft.com/office/drawing/2016/ink" xmlns:am3d="http://schemas.microsoft.com/office/drawing/2017/model3d" xmlns:o="urn:schemas-microsoft-com:office:office" xmlns:r="http://schemas.openxmlformats.org/officeDocument/2006/relationships" xmlns:m="http://schemas.openxmlformats.org/officeDocument/2006/math" xmlns:v="urn:schemas-microsoft-com:vml" xmlns:wp14="http://schemas.microsoft.com/office/word/2010/wordprocessingDrawing" xmlns:wp="http://schemas.openxmlformats.org/drawingml/2006/wordprocessingDrawing" xmlns:w10="urn:schemas-microsoft-com:office:word" xmlns:w="http://schemas.openxmlformats.org/wordprocessingml/2006/main" xmlns:w14="http://schemas.microsoft.com/office/word/2010/wordml" xmlns:w15="http://schemas.microsoft.com/office/word/2012/wordml" xmlns:w16cid="http://schemas.microsoft.com/office/word/2016/wordml/cid" xmlns:w16se="http://schemas.microsoft.com/office/word/2015/wordml/symex" xmlns:wpg="http://schemas.microsoft.com/office/word/2010/wordprocessingGroup" xmlns:wpi="http://schemas.microsoft.com/office/word/2010/wordprocessingInk" xmlns:wne="http://schemas.microsoft.com/office/word/2006/wordml" xmlns:wps="http://schemas.microsoft.com/office/word/2010/wordprocessingShape" mc:Ignorable="w14 w15 w16se w16cid wp14">
+<w:numbering xmlns:wpc="http://schemas.microsoft.com/office/word/2010/wordprocessingCanvas" xmlns:mc="http://schemas.openxmlformats.org/markup-compatibility/2006" xmlns:o="urn:schemas-microsoft-com:office:office" xmlns:r="http://schemas.openxmlformats.org/officeDocument/2006/relationships" xmlns:m="http://schemas.openxmlformats.org/officeDocument/2006/math" xmlns:v="urn:schemas-microsoft-com:vml" xmlns:wp14="http://schemas.microsoft.com/office/word/2010/wordprocessingDrawing" xmlns:wp="http://schemas.openxmlformats.org/drawingml/2006/wordprocessingDrawing" xmlns:w10="urn:schemas-microsoft-com:office:word" xmlns:w="http://schemas.openxmlformats.org/wordprocessingml/2006/main" xmlns:w14="http://schemas.microsoft.com/office/word/2010/wordml" xmlns:w15="http://schemas.microsoft.com/office/word/2012/wordml" xmlns:wpg="http://schemas.microsoft.com/office/word/2010/wordprocessingGroup" xmlns:wpi="http://schemas.microsoft.com/office/word/2010/wordprocessingInk" xmlns:wne="http://schemas.microsoft.com/office/word/2006/wordml" xmlns:wps="http://schemas.microsoft.com/office/word/2010/wordprocessingShape" mc:Ignorable="w14 w15 wp14">
   <w:abstractNum w:abstractNumId="0" w15:restartNumberingAfterBreak="0">
     <w:nsid w:val="FFFFFF7C"/>
     <w:multiLevelType w:val="singleLevel"/>
@@ -10548,12 +10175,15 @@
   <w:num w:numId="47">
     <w:abstractNumId w:val="16"/>
   </w:num>
+  <w:num w:numId="48">
+    <w:abstractNumId w:val="35"/>
+  </w:num>
   <w:numIdMacAtCleanup w:val="17"/>
 </w:numbering>
 </file>
 
 <file path=word/styles.xml><?xml version="1.0" encoding="utf-8"?>
-<w:styles xmlns:mc="http://schemas.openxmlformats.org/markup-compatibility/2006" xmlns:r="http://schemas.openxmlformats.org/officeDocument/2006/relationships" xmlns:w="http://schemas.openxmlformats.org/wordprocessingml/2006/main" xmlns:w14="http://schemas.microsoft.com/office/word/2010/wordml" xmlns:w15="http://schemas.microsoft.com/office/word/2012/wordml" xmlns:w16cid="http://schemas.microsoft.com/office/word/2016/wordml/cid" xmlns:w16se="http://schemas.microsoft.com/office/word/2015/wordml/symex" mc:Ignorable="w14 w15 w16se w16cid">
+<w:styles xmlns:mc="http://schemas.openxmlformats.org/markup-compatibility/2006" xmlns:r="http://schemas.openxmlformats.org/officeDocument/2006/relationships" xmlns:w="http://schemas.openxmlformats.org/wordprocessingml/2006/main" xmlns:w14="http://schemas.microsoft.com/office/word/2010/wordml" xmlns:w15="http://schemas.microsoft.com/office/word/2012/wordml" mc:Ignorable="w14 w15">
   <w:docDefaults>
     <w:rPrDefault>
       <w:rPr>
@@ -10565,7 +10195,7 @@
     </w:rPrDefault>
     <w:pPrDefault/>
   </w:docDefaults>
-  <w:latentStyles w:defLockedState="0" w:defUIPriority="0" w:defSemiHidden="0" w:defUnhideWhenUsed="0" w:defQFormat="0" w:count="376">
+  <w:latentStyles w:defLockedState="0" w:defUIPriority="0" w:defSemiHidden="0" w:defUnhideWhenUsed="0" w:defQFormat="0" w:count="371">
     <w:lsdException w:name="Normal" w:qFormat="1"/>
     <w:lsdException w:name="heading 1" w:qFormat="1"/>
     <w:lsdException w:name="heading 2" w:uiPriority="9" w:qFormat="1"/>
@@ -10928,11 +10558,6 @@
     <w:lsdException w:name="List Table 5 Dark Accent 6" w:uiPriority="50"/>
     <w:lsdException w:name="List Table 6 Colorful Accent 6" w:uiPriority="51"/>
     <w:lsdException w:name="List Table 7 Colorful Accent 6" w:uiPriority="52"/>
-    <w:lsdException w:name="Mention" w:semiHidden="1" w:uiPriority="99" w:unhideWhenUsed="1"/>
-    <w:lsdException w:name="Smart Hyperlink" w:semiHidden="1" w:uiPriority="99" w:unhideWhenUsed="1"/>
-    <w:lsdException w:name="Hashtag" w:semiHidden="1" w:uiPriority="99" w:unhideWhenUsed="1"/>
-    <w:lsdException w:name="Unresolved Mention" w:semiHidden="1" w:uiPriority="99" w:unhideWhenUsed="1"/>
-    <w:lsdException w:name="Smart Link" w:semiHidden="1" w:uiPriority="99" w:unhideWhenUsed="1"/>
   </w:latentStyles>
   <w:style w:type="paragraph" w:default="1" w:styleId="Normal">
     <w:name w:val="Normal"/>
@@ -14654,7 +14279,7 @@
 </file>
 
 <file path=customXml/itemProps1.xml><?xml version="1.0" encoding="utf-8"?>
-<ds:datastoreItem xmlns:ds="http://schemas.openxmlformats.org/officeDocument/2006/customXml" ds:itemID="{EC5EDB89-CADE-CD4D-AE2C-5E1F82FB14A5}">
+<ds:datastoreItem xmlns:ds="http://schemas.openxmlformats.org/officeDocument/2006/customXml" ds:itemID="{EAC69FD6-A3EF-4F72-B3CB-A5A640DA0160}">
   <ds:schemaRefs>
     <ds:schemaRef ds:uri="http://schemas.openxmlformats.org/officeDocument/2006/bibliography"/>
   </ds:schemaRefs>

</xml_diff>

<commit_message>
INT-726 QA change - support timeout value for subtask INT-1503 and doc change for INT-1509
</commit_message>
<xml_diff>
--- a/fn_maas360/doc/MaaS360 Resilient Integrations User Guide.docx
+++ b/fn_maas360/doc/MaaS360 Resilient Integrations User Guide.docx
@@ -1,6 +1,6 @@
 
 <file path=word/document.xml><?xml version="1.0" encoding="utf-8"?>
-<w:document xmlns:wpc="http://schemas.microsoft.com/office/word/2010/wordprocessingCanvas" xmlns:mc="http://schemas.openxmlformats.org/markup-compatibility/2006" xmlns:o="urn:schemas-microsoft-com:office:office" xmlns:r="http://schemas.openxmlformats.org/officeDocument/2006/relationships" xmlns:m="http://schemas.openxmlformats.org/officeDocument/2006/math" xmlns:v="urn:schemas-microsoft-com:vml" xmlns:wp14="http://schemas.microsoft.com/office/word/2010/wordprocessingDrawing" xmlns:wp="http://schemas.openxmlformats.org/drawingml/2006/wordprocessingDrawing" xmlns:w10="urn:schemas-microsoft-com:office:word" xmlns:w="http://schemas.openxmlformats.org/wordprocessingml/2006/main" xmlns:w14="http://schemas.microsoft.com/office/word/2010/wordml" xmlns:w15="http://schemas.microsoft.com/office/word/2012/wordml" xmlns:wpg="http://schemas.microsoft.com/office/word/2010/wordprocessingGroup" xmlns:wpi="http://schemas.microsoft.com/office/word/2010/wordprocessingInk" xmlns:wne="http://schemas.microsoft.com/office/word/2006/wordml" xmlns:wps="http://schemas.microsoft.com/office/word/2010/wordprocessingShape" mc:Ignorable="w14 w15 wp14">
+<w:document xmlns:wpc="http://schemas.microsoft.com/office/word/2010/wordprocessingCanvas" xmlns:cx="http://schemas.microsoft.com/office/drawing/2014/chartex" xmlns:cx1="http://schemas.microsoft.com/office/drawing/2015/9/8/chartex" xmlns:cx2="http://schemas.microsoft.com/office/drawing/2015/10/21/chartex" xmlns:cx3="http://schemas.microsoft.com/office/drawing/2016/5/9/chartex" xmlns:cx4="http://schemas.microsoft.com/office/drawing/2016/5/10/chartex" xmlns:cx5="http://schemas.microsoft.com/office/drawing/2016/5/11/chartex" xmlns:cx6="http://schemas.microsoft.com/office/drawing/2016/5/12/chartex" xmlns:cx7="http://schemas.microsoft.com/office/drawing/2016/5/13/chartex" xmlns:cx8="http://schemas.microsoft.com/office/drawing/2016/5/14/chartex" xmlns:mc="http://schemas.openxmlformats.org/markup-compatibility/2006" xmlns:aink="http://schemas.microsoft.com/office/drawing/2016/ink" xmlns:am3d="http://schemas.microsoft.com/office/drawing/2017/model3d" xmlns:o="urn:schemas-microsoft-com:office:office" xmlns:r="http://schemas.openxmlformats.org/officeDocument/2006/relationships" xmlns:m="http://schemas.openxmlformats.org/officeDocument/2006/math" xmlns:v="urn:schemas-microsoft-com:vml" xmlns:wp14="http://schemas.microsoft.com/office/word/2010/wordprocessingDrawing" xmlns:wp="http://schemas.openxmlformats.org/drawingml/2006/wordprocessingDrawing" xmlns:w10="urn:schemas-microsoft-com:office:word" xmlns:w="http://schemas.openxmlformats.org/wordprocessingml/2006/main" xmlns:w14="http://schemas.microsoft.com/office/word/2010/wordml" xmlns:w15="http://schemas.microsoft.com/office/word/2012/wordml" xmlns:w16cid="http://schemas.microsoft.com/office/word/2016/wordml/cid" xmlns:w16se="http://schemas.microsoft.com/office/word/2015/wordml/symex" xmlns:wpg="http://schemas.microsoft.com/office/word/2010/wordprocessingGroup" xmlns:wpi="http://schemas.microsoft.com/office/word/2010/wordprocessingInk" xmlns:wne="http://schemas.microsoft.com/office/word/2006/wordml" xmlns:wps="http://schemas.microsoft.com/office/word/2010/wordprocessingShape" mc:Ignorable="w14 w15 w16se w16cid wp14">
   <w:body>
     <w:p>
       <w:pPr>
@@ -287,8 +287,8 @@
           </mc:Choice>
           <mc:Fallback>
             <w:pict>
-              <v:group w14:anchorId="4F290147" id="Group 480" o:spid="_x0000_s1026" style="position:absolute;left:0;text-align:left;margin-left:470.8pt;margin-top:106.5pt;width:522pt;height:60.2pt;z-index:251661312;mso-position-horizontal:right;mso-position-horizontal-relative:margin;mso-width-relative:margin;mso-height-relative:margin" coordsize="59690,7645" o:gfxdata="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">
-                <v:roundrect id="AutoShape 3" o:spid="_x0000_s1027" style="position:absolute;width:59690;height:5461;visibility:visible;mso-wrap-style:square;v-text-anchor:top" arcsize="10923f" o:gfxdata="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" fillcolor="#73b632" stroked="f" strokecolor="#4a7ebb" strokeweight="1.5pt">
+              <v:group w14:anchorId="4F290147" id="Group 480" o:spid="_x0000_s1026" style="position:absolute;left:0;text-align:left;margin-left:470.8pt;margin-top:106.5pt;width:522pt;height:60.2pt;z-index:251661312;mso-position-horizontal:right;mso-position-horizontal-relative:margin;mso-width-relative:margin;mso-height-relative:margin" coordsize="59690,7645" o:gfxdata="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">
+                <v:roundrect id="AutoShape 3" o:spid="_x0000_s1027" style="position:absolute;width:59690;height:5461;visibility:visible;mso-wrap-style:square;v-text-anchor:top" arcsize="10923f" o:gfxdata="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" fillcolor="#73b632" stroked="f" strokecolor="#4a7ebb" strokeweight="1.5pt">
                   <v:shadow opacity="22938f" offset="0"/>
                   <v:textbox inset=",7.2pt,,7.2pt"/>
                 </v:roundrect>
@@ -296,7 +296,7 @@
                   <v:stroke joinstyle="miter"/>
                   <v:path gradientshapeok="t" o:connecttype="rect"/>
                 </v:shapetype>
-                <v:shape id="Text Box 5" o:spid="_x0000_s1028" type="#_x0000_t202" style="position:absolute;left:25248;top:2209;width:33705;height:5436;visibility:visible;mso-wrap-style:square;v-text-anchor:top" o:gfxdata="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" filled="f" stroked="f">
+                <v:shape id="Text Box 5" o:spid="_x0000_s1028" type="#_x0000_t202" style="position:absolute;left:25248;top:2209;width:33705;height:5436;visibility:visible;mso-wrap-style:square;v-text-anchor:top" o:gfxdata="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" filled="f" stroked="f">
                   <v:textbox inset="0,0,0,0">
                     <w:txbxContent>
                       <w:p>
@@ -467,7 +467,7 @@
           </mc:Choice>
           <mc:Fallback>
             <w:pict>
-              <v:shape w14:anchorId="6ABCC3D6" id="Text Box 4" o:spid="_x0000_s1029" type="#_x0000_t202" style="position:absolute;left:0;text-align:left;margin-left:5.45pt;margin-top:248.6pt;width:583.45pt;height:36.7pt;z-index:251657216;visibility:visible;mso-wrap-style:square;mso-width-percent:0;mso-height-percent:0;mso-wrap-distance-left:9pt;mso-wrap-distance-top:0;mso-wrap-distance-right:9pt;mso-wrap-distance-bottom:0;mso-position-horizontal:absolute;mso-position-horizontal-relative:page;mso-position-vertical:absolute;mso-position-vertical-relative:page;mso-width-percent:0;mso-height-percent:0;mso-width-relative:page;mso-height-relative:page;v-text-anchor:top" o:gfxdata="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" filled="f" stroked="f">
+              <v:shape w14:anchorId="6ABCC3D6" id="Text Box 4" o:spid="_x0000_s1029" type="#_x0000_t202" style="position:absolute;left:0;text-align:left;margin-left:5.45pt;margin-top:248.6pt;width:583.45pt;height:36.7pt;z-index:251657216;visibility:visible;mso-wrap-style:square;mso-width-percent:0;mso-height-percent:0;mso-wrap-distance-left:9pt;mso-wrap-distance-top:0;mso-wrap-distance-right:9pt;mso-wrap-distance-bottom:0;mso-position-horizontal:absolute;mso-position-horizontal-relative:page;mso-position-vertical:absolute;mso-position-vertical-relative:page;mso-width-percent:0;mso-height-percent:0;mso-width-relative:page;mso-height-relative:page;v-text-anchor:top" o:gfxdata="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" filled="f" stroked="f">
                 <v:textbox inset="0,0,0,0">
                   <w:txbxContent>
                     <w:p>
@@ -851,7 +851,7 @@
                 <w:rFonts w:cs="Arial"/>
                 <w:szCs w:val="18"/>
               </w:rPr>
-              <w:t>June</w:t>
+              <w:t>July</w:t>
             </w:r>
             <w:r>
               <w:rPr>
@@ -923,9 +923,7 @@
     <w:bookmarkStart w:id="1" w:name="_Ref271622137"/>
     <w:bookmarkStart w:id="2" w:name="_Toc266263769"/>
     <w:bookmarkStart w:id="3" w:name="_Toc266274958"/>
-    <w:bookmarkStart w:id="4" w:name="_GoBack"/>
     <w:bookmarkEnd w:id="0"/>
-    <w:bookmarkEnd w:id="4"/>
     <w:p>
       <w:pPr>
         <w:pStyle w:val="TOC1"/>
@@ -1871,7 +1869,7 @@
         <w:pStyle w:val="Heading1"/>
         <w:pageBreakBefore/>
       </w:pPr>
-      <w:bookmarkStart w:id="5" w:name="_Toc11069945"/>
+      <w:bookmarkStart w:id="4" w:name="_Toc11069945"/>
       <w:bookmarkEnd w:id="1"/>
       <w:bookmarkEnd w:id="2"/>
       <w:bookmarkEnd w:id="3"/>
@@ -1879,7 +1877,7 @@
         <w:lastRenderedPageBreak/>
         <w:t>Overview</w:t>
       </w:r>
-      <w:bookmarkEnd w:id="5"/>
+      <w:bookmarkEnd w:id="4"/>
     </w:p>
     <w:p>
       <w:pPr>
@@ -2273,7 +2271,7 @@
         <w:pStyle w:val="Heading1"/>
         <w:pageBreakBefore/>
       </w:pPr>
-      <w:bookmarkStart w:id="6" w:name="_Toc11069946"/>
+      <w:bookmarkStart w:id="5" w:name="_Toc11069946"/>
       <w:r>
         <w:lastRenderedPageBreak/>
         <w:t>Installatio</w:t>
@@ -2281,7 +2279,7 @@
       <w:r>
         <w:t>n</w:t>
       </w:r>
-      <w:bookmarkEnd w:id="6"/>
+      <w:bookmarkEnd w:id="5"/>
     </w:p>
     <w:p>
       <w:pPr>
@@ -2366,6 +2364,8 @@
       <w:r>
         <w:t xml:space="preserve">or later. </w:t>
       </w:r>
+      <w:bookmarkStart w:id="6" w:name="_GoBack"/>
+      <w:bookmarkEnd w:id="6"/>
     </w:p>
     <w:p>
       <w:pPr>
@@ -2503,6 +2503,39 @@
       </w:pPr>
       <w:r>
         <w:t>maas360_password=</w:t>
+      </w:r>
+    </w:p>
+    <w:p>
+      <w:pPr>
+        <w:pStyle w:val="code0"/>
+        <w:spacing w:after="0"/>
+        <w:ind w:left="0"/>
+      </w:pPr>
+    </w:p>
+    <w:p>
+      <w:pPr>
+        <w:pStyle w:val="code0"/>
+        <w:spacing w:after="0"/>
+        <w:ind w:left="0"/>
+      </w:pPr>
+      <w:r>
+        <w:t># Optional - If you</w:t>
+      </w:r>
+      <w:r>
+        <w:t xml:space="preserve"> are</w:t>
+      </w:r>
+      <w:r>
+        <w:t xml:space="preserve"> seeing read timeout=30 error you can override the timeout value</w:t>
+      </w:r>
+    </w:p>
+    <w:p>
+      <w:pPr>
+        <w:pStyle w:val="code0"/>
+        <w:spacing w:after="0"/>
+        <w:ind w:left="0"/>
+      </w:pPr>
+      <w:r>
+        <w:t>#maas360_request_timeout=60</w:t>
       </w:r>
     </w:p>
     <w:p>
@@ -4264,10 +4297,10 @@
           <w:noProof/>
         </w:rPr>
         <w:drawing>
-          <wp:inline distT="0" distB="0" distL="0" distR="0" wp14:anchorId="327D53C3" wp14:editId="587A3E25">
-            <wp:extent cx="5359612" cy="2219036"/>
-            <wp:effectExtent l="25400" t="25400" r="88900" b="92710"/>
-            <wp:docPr id="1" name="Picture 1"/>
+          <wp:inline distT="0" distB="0" distL="0" distR="0" wp14:anchorId="2CF32CFB" wp14:editId="0C4272BF">
+            <wp:extent cx="5486400" cy="3086100"/>
+            <wp:effectExtent l="25400" t="25400" r="88900" b="88900"/>
+            <wp:docPr id="4" name="Picture 4"/>
             <wp:cNvGraphicFramePr>
               <a:graphicFrameLocks xmlns:a="http://schemas.openxmlformats.org/drawingml/2006/main" noChangeAspect="1"/>
             </wp:cNvGraphicFramePr>
@@ -4275,7 +4308,7 @@
               <a:graphicData uri="http://schemas.openxmlformats.org/drawingml/2006/picture">
                 <pic:pic xmlns:pic="http://schemas.openxmlformats.org/drawingml/2006/picture">
                   <pic:nvPicPr>
-                    <pic:cNvPr id="17" name="0 rule tech result2.png"/>
+                    <pic:cNvPr id="4" name="Screen_Shot_2019-06-17_at_11_31_39_AM.png"/>
                     <pic:cNvPicPr/>
                   </pic:nvPicPr>
                   <pic:blipFill>
@@ -4287,7 +4320,7 @@
                   <pic:spPr>
                     <a:xfrm>
                       <a:off x="0" y="0"/>
-                      <a:ext cx="5398487" cy="2235132"/>
+                      <a:ext cx="5486400" cy="3086100"/>
                     </a:xfrm>
                     <a:prstGeom prst="rect">
                       <a:avLst/>
@@ -6552,7 +6585,7 @@
 </file>
 
 <file path=word/endnotes.xml><?xml version="1.0" encoding="utf-8"?>
-<w:endnotes xmlns:wpc="http://schemas.microsoft.com/office/word/2010/wordprocessingCanvas" xmlns:mc="http://schemas.openxmlformats.org/markup-compatibility/2006" xmlns:o="urn:schemas-microsoft-com:office:office" xmlns:r="http://schemas.openxmlformats.org/officeDocument/2006/relationships" xmlns:m="http://schemas.openxmlformats.org/officeDocument/2006/math" xmlns:v="urn:schemas-microsoft-com:vml" xmlns:wp14="http://schemas.microsoft.com/office/word/2010/wordprocessingDrawing" xmlns:wp="http://schemas.openxmlformats.org/drawingml/2006/wordprocessingDrawing" xmlns:w10="urn:schemas-microsoft-com:office:word" xmlns:w="http://schemas.openxmlformats.org/wordprocessingml/2006/main" xmlns:w14="http://schemas.microsoft.com/office/word/2010/wordml" xmlns:w15="http://schemas.microsoft.com/office/word/2012/wordml" xmlns:wpg="http://schemas.microsoft.com/office/word/2010/wordprocessingGroup" xmlns:wpi="http://schemas.microsoft.com/office/word/2010/wordprocessingInk" xmlns:wne="http://schemas.microsoft.com/office/word/2006/wordml" xmlns:wps="http://schemas.microsoft.com/office/word/2010/wordprocessingShape" mc:Ignorable="w14 w15 wp14">
+<w:endnotes xmlns:wpc="http://schemas.microsoft.com/office/word/2010/wordprocessingCanvas" xmlns:cx="http://schemas.microsoft.com/office/drawing/2014/chartex" xmlns:cx1="http://schemas.microsoft.com/office/drawing/2015/9/8/chartex" xmlns:cx2="http://schemas.microsoft.com/office/drawing/2015/10/21/chartex" xmlns:cx3="http://schemas.microsoft.com/office/drawing/2016/5/9/chartex" xmlns:cx4="http://schemas.microsoft.com/office/drawing/2016/5/10/chartex" xmlns:cx5="http://schemas.microsoft.com/office/drawing/2016/5/11/chartex" xmlns:cx6="http://schemas.microsoft.com/office/drawing/2016/5/12/chartex" xmlns:cx7="http://schemas.microsoft.com/office/drawing/2016/5/13/chartex" xmlns:cx8="http://schemas.microsoft.com/office/drawing/2016/5/14/chartex" xmlns:mc="http://schemas.openxmlformats.org/markup-compatibility/2006" xmlns:aink="http://schemas.microsoft.com/office/drawing/2016/ink" xmlns:am3d="http://schemas.microsoft.com/office/drawing/2017/model3d" xmlns:o="urn:schemas-microsoft-com:office:office" xmlns:r="http://schemas.openxmlformats.org/officeDocument/2006/relationships" xmlns:m="http://schemas.openxmlformats.org/officeDocument/2006/math" xmlns:v="urn:schemas-microsoft-com:vml" xmlns:wp14="http://schemas.microsoft.com/office/word/2010/wordprocessingDrawing" xmlns:wp="http://schemas.openxmlformats.org/drawingml/2006/wordprocessingDrawing" xmlns:w10="urn:schemas-microsoft-com:office:word" xmlns:w="http://schemas.openxmlformats.org/wordprocessingml/2006/main" xmlns:w14="http://schemas.microsoft.com/office/word/2010/wordml" xmlns:w15="http://schemas.microsoft.com/office/word/2012/wordml" xmlns:w16cid="http://schemas.microsoft.com/office/word/2016/wordml/cid" xmlns:w16se="http://schemas.microsoft.com/office/word/2015/wordml/symex" xmlns:wpg="http://schemas.microsoft.com/office/word/2010/wordprocessingGroup" xmlns:wpi="http://schemas.microsoft.com/office/word/2010/wordprocessingInk" xmlns:wne="http://schemas.microsoft.com/office/word/2006/wordml" xmlns:wps="http://schemas.microsoft.com/office/word/2010/wordprocessingShape" mc:Ignorable="w14 w15 w16se w16cid wp14">
   <w:endnote w:type="separator" w:id="-1">
     <w:p>
       <w:r>
@@ -6571,7 +6604,7 @@
 </file>
 
 <file path=word/footer1.xml><?xml version="1.0" encoding="utf-8"?>
-<w:ftr xmlns:wpc="http://schemas.microsoft.com/office/word/2010/wordprocessingCanvas" xmlns:mc="http://schemas.openxmlformats.org/markup-compatibility/2006" xmlns:o="urn:schemas-microsoft-com:office:office" xmlns:r="http://schemas.openxmlformats.org/officeDocument/2006/relationships" xmlns:m="http://schemas.openxmlformats.org/officeDocument/2006/math" xmlns:v="urn:schemas-microsoft-com:vml" xmlns:wp14="http://schemas.microsoft.com/office/word/2010/wordprocessingDrawing" xmlns:wp="http://schemas.openxmlformats.org/drawingml/2006/wordprocessingDrawing" xmlns:w10="urn:schemas-microsoft-com:office:word" xmlns:w="http://schemas.openxmlformats.org/wordprocessingml/2006/main" xmlns:w14="http://schemas.microsoft.com/office/word/2010/wordml" xmlns:w15="http://schemas.microsoft.com/office/word/2012/wordml" xmlns:wpg="http://schemas.microsoft.com/office/word/2010/wordprocessingGroup" xmlns:wpi="http://schemas.microsoft.com/office/word/2010/wordprocessingInk" xmlns:wne="http://schemas.microsoft.com/office/word/2006/wordml" xmlns:wps="http://schemas.microsoft.com/office/word/2010/wordprocessingShape" mc:Ignorable="w14 w15 wp14">
+<w:ftr xmlns:wpc="http://schemas.microsoft.com/office/word/2010/wordprocessingCanvas" xmlns:cx="http://schemas.microsoft.com/office/drawing/2014/chartex" xmlns:cx1="http://schemas.microsoft.com/office/drawing/2015/9/8/chartex" xmlns:cx2="http://schemas.microsoft.com/office/drawing/2015/10/21/chartex" xmlns:cx3="http://schemas.microsoft.com/office/drawing/2016/5/9/chartex" xmlns:cx4="http://schemas.microsoft.com/office/drawing/2016/5/10/chartex" xmlns:cx5="http://schemas.microsoft.com/office/drawing/2016/5/11/chartex" xmlns:cx6="http://schemas.microsoft.com/office/drawing/2016/5/12/chartex" xmlns:cx7="http://schemas.microsoft.com/office/drawing/2016/5/13/chartex" xmlns:cx8="http://schemas.microsoft.com/office/drawing/2016/5/14/chartex" xmlns:mc="http://schemas.openxmlformats.org/markup-compatibility/2006" xmlns:aink="http://schemas.microsoft.com/office/drawing/2016/ink" xmlns:am3d="http://schemas.microsoft.com/office/drawing/2017/model3d" xmlns:o="urn:schemas-microsoft-com:office:office" xmlns:r="http://schemas.openxmlformats.org/officeDocument/2006/relationships" xmlns:m="http://schemas.openxmlformats.org/officeDocument/2006/math" xmlns:v="urn:schemas-microsoft-com:vml" xmlns:wp14="http://schemas.microsoft.com/office/word/2010/wordprocessingDrawing" xmlns:wp="http://schemas.openxmlformats.org/drawingml/2006/wordprocessingDrawing" xmlns:w10="urn:schemas-microsoft-com:office:word" xmlns:w="http://schemas.openxmlformats.org/wordprocessingml/2006/main" xmlns:w14="http://schemas.microsoft.com/office/word/2010/wordml" xmlns:w15="http://schemas.microsoft.com/office/word/2012/wordml" xmlns:w16cid="http://schemas.microsoft.com/office/word/2016/wordml/cid" xmlns:w16se="http://schemas.microsoft.com/office/word/2015/wordml/symex" xmlns:wpg="http://schemas.microsoft.com/office/word/2010/wordprocessingGroup" xmlns:wpi="http://schemas.microsoft.com/office/word/2010/wordprocessingInk" xmlns:wne="http://schemas.microsoft.com/office/word/2006/wordml" xmlns:wps="http://schemas.microsoft.com/office/word/2010/wordprocessingShape" mc:Ignorable="w14 w15 w16se w16cid wp14">
   <w:p>
     <w:pPr>
       <w:pStyle w:val="Footer"/>
@@ -6637,7 +6670,7 @@
 </file>
 
 <file path=word/footer2.xml><?xml version="1.0" encoding="utf-8"?>
-<w:ftr xmlns:wpc="http://schemas.microsoft.com/office/word/2010/wordprocessingCanvas" xmlns:mc="http://schemas.openxmlformats.org/markup-compatibility/2006" xmlns:o="urn:schemas-microsoft-com:office:office" xmlns:r="http://schemas.openxmlformats.org/officeDocument/2006/relationships" xmlns:m="http://schemas.openxmlformats.org/officeDocument/2006/math" xmlns:v="urn:schemas-microsoft-com:vml" xmlns:wp14="http://schemas.microsoft.com/office/word/2010/wordprocessingDrawing" xmlns:wp="http://schemas.openxmlformats.org/drawingml/2006/wordprocessingDrawing" xmlns:w10="urn:schemas-microsoft-com:office:word" xmlns:w="http://schemas.openxmlformats.org/wordprocessingml/2006/main" xmlns:w14="http://schemas.microsoft.com/office/word/2010/wordml" xmlns:w15="http://schemas.microsoft.com/office/word/2012/wordml" xmlns:wpg="http://schemas.microsoft.com/office/word/2010/wordprocessingGroup" xmlns:wpi="http://schemas.microsoft.com/office/word/2010/wordprocessingInk" xmlns:wne="http://schemas.microsoft.com/office/word/2006/wordml" xmlns:wps="http://schemas.microsoft.com/office/word/2010/wordprocessingShape" mc:Ignorable="w14 w15 wp14">
+<w:ftr xmlns:wpc="http://schemas.microsoft.com/office/word/2010/wordprocessingCanvas" xmlns:cx="http://schemas.microsoft.com/office/drawing/2014/chartex" xmlns:cx1="http://schemas.microsoft.com/office/drawing/2015/9/8/chartex" xmlns:cx2="http://schemas.microsoft.com/office/drawing/2015/10/21/chartex" xmlns:cx3="http://schemas.microsoft.com/office/drawing/2016/5/9/chartex" xmlns:cx4="http://schemas.microsoft.com/office/drawing/2016/5/10/chartex" xmlns:cx5="http://schemas.microsoft.com/office/drawing/2016/5/11/chartex" xmlns:cx6="http://schemas.microsoft.com/office/drawing/2016/5/12/chartex" xmlns:cx7="http://schemas.microsoft.com/office/drawing/2016/5/13/chartex" xmlns:cx8="http://schemas.microsoft.com/office/drawing/2016/5/14/chartex" xmlns:mc="http://schemas.openxmlformats.org/markup-compatibility/2006" xmlns:aink="http://schemas.microsoft.com/office/drawing/2016/ink" xmlns:am3d="http://schemas.microsoft.com/office/drawing/2017/model3d" xmlns:o="urn:schemas-microsoft-com:office:office" xmlns:r="http://schemas.openxmlformats.org/officeDocument/2006/relationships" xmlns:m="http://schemas.openxmlformats.org/officeDocument/2006/math" xmlns:v="urn:schemas-microsoft-com:vml" xmlns:wp14="http://schemas.microsoft.com/office/word/2010/wordprocessingDrawing" xmlns:wp="http://schemas.openxmlformats.org/drawingml/2006/wordprocessingDrawing" xmlns:w10="urn:schemas-microsoft-com:office:word" xmlns:w="http://schemas.openxmlformats.org/wordprocessingml/2006/main" xmlns:w14="http://schemas.microsoft.com/office/word/2010/wordml" xmlns:w15="http://schemas.microsoft.com/office/word/2012/wordml" xmlns:w16cid="http://schemas.microsoft.com/office/word/2016/wordml/cid" xmlns:w16se="http://schemas.microsoft.com/office/word/2015/wordml/symex" xmlns:wpg="http://schemas.microsoft.com/office/word/2010/wordprocessingGroup" xmlns:wpi="http://schemas.microsoft.com/office/word/2010/wordprocessingInk" xmlns:wne="http://schemas.microsoft.com/office/word/2006/wordml" xmlns:wps="http://schemas.microsoft.com/office/word/2010/wordprocessingShape" mc:Ignorable="w14 w15 w16se w16cid wp14">
   <w:p>
     <w:pPr>
       <w:pStyle w:val="Footer"/>
@@ -6647,7 +6680,7 @@
 </file>
 
 <file path=word/footnotes.xml><?xml version="1.0" encoding="utf-8"?>
-<w:footnotes xmlns:wpc="http://schemas.microsoft.com/office/word/2010/wordprocessingCanvas" xmlns:mc="http://schemas.openxmlformats.org/markup-compatibility/2006" xmlns:o="urn:schemas-microsoft-com:office:office" xmlns:r="http://schemas.openxmlformats.org/officeDocument/2006/relationships" xmlns:m="http://schemas.openxmlformats.org/officeDocument/2006/math" xmlns:v="urn:schemas-microsoft-com:vml" xmlns:wp14="http://schemas.microsoft.com/office/word/2010/wordprocessingDrawing" xmlns:wp="http://schemas.openxmlformats.org/drawingml/2006/wordprocessingDrawing" xmlns:w10="urn:schemas-microsoft-com:office:word" xmlns:w="http://schemas.openxmlformats.org/wordprocessingml/2006/main" xmlns:w14="http://schemas.microsoft.com/office/word/2010/wordml" xmlns:w15="http://schemas.microsoft.com/office/word/2012/wordml" xmlns:wpg="http://schemas.microsoft.com/office/word/2010/wordprocessingGroup" xmlns:wpi="http://schemas.microsoft.com/office/word/2010/wordprocessingInk" xmlns:wne="http://schemas.microsoft.com/office/word/2006/wordml" xmlns:wps="http://schemas.microsoft.com/office/word/2010/wordprocessingShape" mc:Ignorable="w14 w15 wp14">
+<w:footnotes xmlns:wpc="http://schemas.microsoft.com/office/word/2010/wordprocessingCanvas" xmlns:cx="http://schemas.microsoft.com/office/drawing/2014/chartex" xmlns:cx1="http://schemas.microsoft.com/office/drawing/2015/9/8/chartex" xmlns:cx2="http://schemas.microsoft.com/office/drawing/2015/10/21/chartex" xmlns:cx3="http://schemas.microsoft.com/office/drawing/2016/5/9/chartex" xmlns:cx4="http://schemas.microsoft.com/office/drawing/2016/5/10/chartex" xmlns:cx5="http://schemas.microsoft.com/office/drawing/2016/5/11/chartex" xmlns:cx6="http://schemas.microsoft.com/office/drawing/2016/5/12/chartex" xmlns:cx7="http://schemas.microsoft.com/office/drawing/2016/5/13/chartex" xmlns:cx8="http://schemas.microsoft.com/office/drawing/2016/5/14/chartex" xmlns:mc="http://schemas.openxmlformats.org/markup-compatibility/2006" xmlns:aink="http://schemas.microsoft.com/office/drawing/2016/ink" xmlns:am3d="http://schemas.microsoft.com/office/drawing/2017/model3d" xmlns:o="urn:schemas-microsoft-com:office:office" xmlns:r="http://schemas.openxmlformats.org/officeDocument/2006/relationships" xmlns:m="http://schemas.openxmlformats.org/officeDocument/2006/math" xmlns:v="urn:schemas-microsoft-com:vml" xmlns:wp14="http://schemas.microsoft.com/office/word/2010/wordprocessingDrawing" xmlns:wp="http://schemas.openxmlformats.org/drawingml/2006/wordprocessingDrawing" xmlns:w10="urn:schemas-microsoft-com:office:word" xmlns:w="http://schemas.openxmlformats.org/wordprocessingml/2006/main" xmlns:w14="http://schemas.microsoft.com/office/word/2010/wordml" xmlns:w15="http://schemas.microsoft.com/office/word/2012/wordml" xmlns:w16cid="http://schemas.microsoft.com/office/word/2016/wordml/cid" xmlns:w16se="http://schemas.microsoft.com/office/word/2015/wordml/symex" xmlns:wpg="http://schemas.microsoft.com/office/word/2010/wordprocessingGroup" xmlns:wpi="http://schemas.microsoft.com/office/word/2010/wordprocessingInk" xmlns:wne="http://schemas.microsoft.com/office/word/2006/wordml" xmlns:wps="http://schemas.microsoft.com/office/word/2010/wordprocessingShape" mc:Ignorable="w14 w15 w16se w16cid wp14">
   <w:footnote w:type="separator" w:id="-1">
     <w:p>
       <w:r>
@@ -6666,7 +6699,7 @@
 </file>
 
 <file path=word/header1.xml><?xml version="1.0" encoding="utf-8"?>
-<w:hdr xmlns:wpc="http://schemas.microsoft.com/office/word/2010/wordprocessingCanvas" xmlns:mc="http://schemas.openxmlformats.org/markup-compatibility/2006" xmlns:o="urn:schemas-microsoft-com:office:office" xmlns:r="http://schemas.openxmlformats.org/officeDocument/2006/relationships" xmlns:m="http://schemas.openxmlformats.org/officeDocument/2006/math" xmlns:v="urn:schemas-microsoft-com:vml" xmlns:wp14="http://schemas.microsoft.com/office/word/2010/wordprocessingDrawing" xmlns:wp="http://schemas.openxmlformats.org/drawingml/2006/wordprocessingDrawing" xmlns:w10="urn:schemas-microsoft-com:office:word" xmlns:w="http://schemas.openxmlformats.org/wordprocessingml/2006/main" xmlns:w14="http://schemas.microsoft.com/office/word/2010/wordml" xmlns:w15="http://schemas.microsoft.com/office/word/2012/wordml" xmlns:wpg="http://schemas.microsoft.com/office/word/2010/wordprocessingGroup" xmlns:wpi="http://schemas.microsoft.com/office/word/2010/wordprocessingInk" xmlns:wne="http://schemas.microsoft.com/office/word/2006/wordml" xmlns:wps="http://schemas.microsoft.com/office/word/2010/wordprocessingShape" mc:Ignorable="w14 w15 wp14">
+<w:hdr xmlns:wpc="http://schemas.microsoft.com/office/word/2010/wordprocessingCanvas" xmlns:cx="http://schemas.microsoft.com/office/drawing/2014/chartex" xmlns:cx1="http://schemas.microsoft.com/office/drawing/2015/9/8/chartex" xmlns:cx2="http://schemas.microsoft.com/office/drawing/2015/10/21/chartex" xmlns:cx3="http://schemas.microsoft.com/office/drawing/2016/5/9/chartex" xmlns:cx4="http://schemas.microsoft.com/office/drawing/2016/5/10/chartex" xmlns:cx5="http://schemas.microsoft.com/office/drawing/2016/5/11/chartex" xmlns:cx6="http://schemas.microsoft.com/office/drawing/2016/5/12/chartex" xmlns:cx7="http://schemas.microsoft.com/office/drawing/2016/5/13/chartex" xmlns:cx8="http://schemas.microsoft.com/office/drawing/2016/5/14/chartex" xmlns:mc="http://schemas.openxmlformats.org/markup-compatibility/2006" xmlns:aink="http://schemas.microsoft.com/office/drawing/2016/ink" xmlns:am3d="http://schemas.microsoft.com/office/drawing/2017/model3d" xmlns:o="urn:schemas-microsoft-com:office:office" xmlns:r="http://schemas.openxmlformats.org/officeDocument/2006/relationships" xmlns:m="http://schemas.openxmlformats.org/officeDocument/2006/math" xmlns:v="urn:schemas-microsoft-com:vml" xmlns:wp14="http://schemas.microsoft.com/office/word/2010/wordprocessingDrawing" xmlns:wp="http://schemas.openxmlformats.org/drawingml/2006/wordprocessingDrawing" xmlns:w10="urn:schemas-microsoft-com:office:word" xmlns:w="http://schemas.openxmlformats.org/wordprocessingml/2006/main" xmlns:w14="http://schemas.microsoft.com/office/word/2010/wordml" xmlns:w15="http://schemas.microsoft.com/office/word/2012/wordml" xmlns:w16cid="http://schemas.microsoft.com/office/word/2016/wordml/cid" xmlns:w16se="http://schemas.microsoft.com/office/word/2015/wordml/symex" xmlns:wpg="http://schemas.microsoft.com/office/word/2010/wordprocessingGroup" xmlns:wpi="http://schemas.microsoft.com/office/word/2010/wordprocessingInk" xmlns:wne="http://schemas.microsoft.com/office/word/2006/wordml" xmlns:wps="http://schemas.microsoft.com/office/word/2010/wordprocessingShape" mc:Ignorable="w14 w15 w16se w16cid wp14">
   <w:p>
     <w:pPr>
       <w:pStyle w:val="Header"/>
@@ -6697,7 +6730,7 @@
 </file>
 
 <file path=word/numbering.xml><?xml version="1.0" encoding="utf-8"?>
-<w:numbering xmlns:wpc="http://schemas.microsoft.com/office/word/2010/wordprocessingCanvas" xmlns:mc="http://schemas.openxmlformats.org/markup-compatibility/2006" xmlns:o="urn:schemas-microsoft-com:office:office" xmlns:r="http://schemas.openxmlformats.org/officeDocument/2006/relationships" xmlns:m="http://schemas.openxmlformats.org/officeDocument/2006/math" xmlns:v="urn:schemas-microsoft-com:vml" xmlns:wp14="http://schemas.microsoft.com/office/word/2010/wordprocessingDrawing" xmlns:wp="http://schemas.openxmlformats.org/drawingml/2006/wordprocessingDrawing" xmlns:w10="urn:schemas-microsoft-com:office:word" xmlns:w="http://schemas.openxmlformats.org/wordprocessingml/2006/main" xmlns:w14="http://schemas.microsoft.com/office/word/2010/wordml" xmlns:w15="http://schemas.microsoft.com/office/word/2012/wordml" xmlns:wpg="http://schemas.microsoft.com/office/word/2010/wordprocessingGroup" xmlns:wpi="http://schemas.microsoft.com/office/word/2010/wordprocessingInk" xmlns:wne="http://schemas.microsoft.com/office/word/2006/wordml" xmlns:wps="http://schemas.microsoft.com/office/word/2010/wordprocessingShape" mc:Ignorable="w14 w15 wp14">
+<w:numbering xmlns:wpc="http://schemas.microsoft.com/office/word/2010/wordprocessingCanvas" xmlns:cx="http://schemas.microsoft.com/office/drawing/2014/chartex" xmlns:cx1="http://schemas.microsoft.com/office/drawing/2015/9/8/chartex" xmlns:cx2="http://schemas.microsoft.com/office/drawing/2015/10/21/chartex" xmlns:cx3="http://schemas.microsoft.com/office/drawing/2016/5/9/chartex" xmlns:cx4="http://schemas.microsoft.com/office/drawing/2016/5/10/chartex" xmlns:cx5="http://schemas.microsoft.com/office/drawing/2016/5/11/chartex" xmlns:cx6="http://schemas.microsoft.com/office/drawing/2016/5/12/chartex" xmlns:cx7="http://schemas.microsoft.com/office/drawing/2016/5/13/chartex" xmlns:cx8="http://schemas.microsoft.com/office/drawing/2016/5/14/chartex" xmlns:mc="http://schemas.openxmlformats.org/markup-compatibility/2006" xmlns:aink="http://schemas.microsoft.com/office/drawing/2016/ink" xmlns:am3d="http://schemas.microsoft.com/office/drawing/2017/model3d" xmlns:o="urn:schemas-microsoft-com:office:office" xmlns:r="http://schemas.openxmlformats.org/officeDocument/2006/relationships" xmlns:m="http://schemas.openxmlformats.org/officeDocument/2006/math" xmlns:v="urn:schemas-microsoft-com:vml" xmlns:wp14="http://schemas.microsoft.com/office/word/2010/wordprocessingDrawing" xmlns:wp="http://schemas.openxmlformats.org/drawingml/2006/wordprocessingDrawing" xmlns:w10="urn:schemas-microsoft-com:office:word" xmlns:w="http://schemas.openxmlformats.org/wordprocessingml/2006/main" xmlns:w14="http://schemas.microsoft.com/office/word/2010/wordml" xmlns:w15="http://schemas.microsoft.com/office/word/2012/wordml" xmlns:w16cid="http://schemas.microsoft.com/office/word/2016/wordml/cid" xmlns:w16se="http://schemas.microsoft.com/office/word/2015/wordml/symex" xmlns:wpg="http://schemas.microsoft.com/office/word/2010/wordprocessingGroup" xmlns:wpi="http://schemas.microsoft.com/office/word/2010/wordprocessingInk" xmlns:wne="http://schemas.microsoft.com/office/word/2006/wordml" xmlns:wps="http://schemas.microsoft.com/office/word/2010/wordprocessingShape" mc:Ignorable="w14 w15 w16se w16cid wp14">
   <w:abstractNum w:abstractNumId="0" w15:restartNumberingAfterBreak="0">
     <w:nsid w:val="FFFFFF7C"/>
     <w:multiLevelType w:val="singleLevel"/>
@@ -10183,7 +10216,7 @@
 </file>
 
 <file path=word/styles.xml><?xml version="1.0" encoding="utf-8"?>
-<w:styles xmlns:mc="http://schemas.openxmlformats.org/markup-compatibility/2006" xmlns:r="http://schemas.openxmlformats.org/officeDocument/2006/relationships" xmlns:w="http://schemas.openxmlformats.org/wordprocessingml/2006/main" xmlns:w14="http://schemas.microsoft.com/office/word/2010/wordml" xmlns:w15="http://schemas.microsoft.com/office/word/2012/wordml" mc:Ignorable="w14 w15">
+<w:styles xmlns:mc="http://schemas.openxmlformats.org/markup-compatibility/2006" xmlns:r="http://schemas.openxmlformats.org/officeDocument/2006/relationships" xmlns:w="http://schemas.openxmlformats.org/wordprocessingml/2006/main" xmlns:w14="http://schemas.microsoft.com/office/word/2010/wordml" xmlns:w15="http://schemas.microsoft.com/office/word/2012/wordml" xmlns:w16cid="http://schemas.microsoft.com/office/word/2016/wordml/cid" xmlns:w16se="http://schemas.microsoft.com/office/word/2015/wordml/symex" mc:Ignorable="w14 w15 w16se w16cid">
   <w:docDefaults>
     <w:rPrDefault>
       <w:rPr>
@@ -10195,7 +10228,7 @@
     </w:rPrDefault>
     <w:pPrDefault/>
   </w:docDefaults>
-  <w:latentStyles w:defLockedState="0" w:defUIPriority="0" w:defSemiHidden="0" w:defUnhideWhenUsed="0" w:defQFormat="0" w:count="371">
+  <w:latentStyles w:defLockedState="0" w:defUIPriority="0" w:defSemiHidden="0" w:defUnhideWhenUsed="0" w:defQFormat="0" w:count="376">
     <w:lsdException w:name="Normal" w:qFormat="1"/>
     <w:lsdException w:name="heading 1" w:qFormat="1"/>
     <w:lsdException w:name="heading 2" w:uiPriority="9" w:qFormat="1"/>
@@ -10292,7 +10325,6 @@
     <w:lsdException w:name="HTML Sample" w:semiHidden="1" w:unhideWhenUsed="1"/>
     <w:lsdException w:name="HTML Typewriter" w:semiHidden="1" w:unhideWhenUsed="1"/>
     <w:lsdException w:name="HTML Variable" w:semiHidden="1" w:unhideWhenUsed="1"/>
-    <w:lsdException w:name="Normal Table" w:semiHidden="1" w:unhideWhenUsed="1"/>
     <w:lsdException w:name="annotation subject" w:semiHidden="1" w:unhideWhenUsed="1"/>
     <w:lsdException w:name="No List" w:semiHidden="1" w:uiPriority="99" w:unhideWhenUsed="1"/>
     <w:lsdException w:name="Outline List 1" w:semiHidden="1" w:unhideWhenUsed="1"/>
@@ -10335,11 +10367,8 @@
     <w:lsdException w:name="Table Contemporary" w:semiHidden="1" w:unhideWhenUsed="1"/>
     <w:lsdException w:name="Table Elegant" w:semiHidden="1" w:unhideWhenUsed="1"/>
     <w:lsdException w:name="Table Professional" w:semiHidden="1" w:unhideWhenUsed="1"/>
-    <w:lsdException w:name="Table Subtle 1" w:semiHidden="1" w:unhideWhenUsed="1"/>
     <w:lsdException w:name="Table Subtle 2" w:semiHidden="1" w:unhideWhenUsed="1"/>
     <w:lsdException w:name="Table Web 1" w:semiHidden="1" w:unhideWhenUsed="1"/>
-    <w:lsdException w:name="Table Web 2" w:semiHidden="1" w:unhideWhenUsed="1"/>
-    <w:lsdException w:name="Table Web 3" w:semiHidden="1" w:unhideWhenUsed="1"/>
     <w:lsdException w:name="Balloon Text" w:semiHidden="1" w:unhideWhenUsed="1"/>
     <w:lsdException w:name="Table Grid" w:uiPriority="59"/>
     <w:lsdException w:name="Table Theme" w:semiHidden="1" w:unhideWhenUsed="1"/>
@@ -10558,6 +10587,11 @@
     <w:lsdException w:name="List Table 5 Dark Accent 6" w:uiPriority="50"/>
     <w:lsdException w:name="List Table 6 Colorful Accent 6" w:uiPriority="51"/>
     <w:lsdException w:name="List Table 7 Colorful Accent 6" w:uiPriority="52"/>
+    <w:lsdException w:name="Mention" w:semiHidden="1" w:uiPriority="99" w:unhideWhenUsed="1"/>
+    <w:lsdException w:name="Smart Hyperlink" w:semiHidden="1" w:uiPriority="99" w:unhideWhenUsed="1"/>
+    <w:lsdException w:name="Hashtag" w:semiHidden="1" w:uiPriority="99" w:unhideWhenUsed="1"/>
+    <w:lsdException w:name="Unresolved Mention" w:semiHidden="1" w:uiPriority="99" w:unhideWhenUsed="1"/>
+    <w:lsdException w:name="Smart Link" w:semiHidden="1" w:uiPriority="99" w:unhideWhenUsed="1"/>
   </w:latentStyles>
   <w:style w:type="paragraph" w:default="1" w:styleId="Normal">
     <w:name w:val="Normal"/>
@@ -14279,7 +14313,7 @@
 </file>
 
 <file path=customXml/itemProps1.xml><?xml version="1.0" encoding="utf-8"?>
-<ds:datastoreItem xmlns:ds="http://schemas.openxmlformats.org/officeDocument/2006/customXml" ds:itemID="{EAC69FD6-A3EF-4F72-B3CB-A5A640DA0160}">
+<ds:datastoreItem xmlns:ds="http://schemas.openxmlformats.org/officeDocument/2006/customXml" ds:itemID="{2FBDCDDE-002E-0A4C-85CB-4E0827A570B9}">
   <ds:schemaRefs>
     <ds:schemaRef ds:uri="http://schemas.openxmlformats.org/officeDocument/2006/bibliography"/>
   </ds:schemaRefs>

</xml_diff>